<commit_message>
Cambios realizados de la docuemntacion
</commit_message>
<xml_diff>
--- a/Descripciones de caso de uso.docx
+++ b/Descripciones de caso de uso.docx
@@ -109,7 +109,13 @@
           </w:tcPr>
           <w:p>
             <w:r>
-              <w:t>PRE-01 – El producto no esta registrado en el sistema</w:t>
+              <w:t xml:space="preserve">PRE-01 – El producto no </w:t>
+            </w:r>
+            <w:r>
+              <w:t>está</w:t>
+            </w:r>
+            <w:r>
+              <w:t xml:space="preserve"> registrado en el sistema</w:t>
             </w:r>
           </w:p>
           <w:p>
@@ -803,7 +809,13 @@
           </w:tcPr>
           <w:p>
             <w:r>
-              <w:t>El gerente da clic en el botón “Agregar producto”.</w:t>
+              <w:t>El gerente da clic en el botón “</w:t>
+            </w:r>
+            <w:r>
+              <w:t>Modificar</w:t>
+            </w:r>
+            <w:r>
+              <w:t xml:space="preserve"> producto”.</w:t>
             </w:r>
           </w:p>
         </w:tc>
@@ -850,7 +862,13 @@
               <w:t>campos</w:t>
             </w:r>
             <w:r>
-              <w:t xml:space="preserve"> llenos basados en el producto seleccionado</w:t>
+              <w:t xml:space="preserve"> llenos basados en el </w:t>
+            </w:r>
+            <w:r>
+              <w:t>PRODUCTO</w:t>
+            </w:r>
+            <w:r>
+              <w:t xml:space="preserve"> seleccionado</w:t>
             </w:r>
             <w:r>
               <w:t>:</w:t>
@@ -2719,6 +2737,2347 @@
           <w:p>
             <w:r>
               <w:t>Consultar producto</w:t>
+            </w:r>
+          </w:p>
+        </w:tc>
+      </w:tr>
+    </w:tbl>
+    <w:p/>
+    <w:p/>
+    <w:p>
+      <w:r>
+        <w:lastRenderedPageBreak/>
+        <w:t>Casos de uso segunda entrega:</w:t>
+      </w:r>
+    </w:p>
+    <w:tbl>
+      <w:tblPr>
+        <w:tblStyle w:val="Tablaconcuadrcula"/>
+        <w:tblW w:w="0" w:type="auto"/>
+        <w:tblLook w:val="04A0" w:firstRow="1" w:lastRow="0" w:firstColumn="1" w:lastColumn="0" w:noHBand="0" w:noVBand="1"/>
+      </w:tblPr>
+      <w:tblGrid>
+        <w:gridCol w:w="1975"/>
+        <w:gridCol w:w="6853"/>
+      </w:tblGrid>
+      <w:tr>
+        <w:tc>
+          <w:tcPr>
+            <w:tcW w:w="8828" w:type="dxa"/>
+            <w:gridSpan w:val="2"/>
+          </w:tcPr>
+          <w:p>
+            <w:pPr>
+              <w:jc w:val="center"/>
+            </w:pPr>
+            <w:r>
+              <w:t xml:space="preserve">CU – </w:t>
+            </w:r>
+            <w:r>
+              <w:t>Regi</w:t>
+            </w:r>
+            <w:r>
+              <w:t>s</w:t>
+            </w:r>
+            <w:r>
+              <w:t>trar movimiento extraordinario</w:t>
+            </w:r>
+          </w:p>
+        </w:tc>
+      </w:tr>
+      <w:tr>
+        <w:tc>
+          <w:tcPr>
+            <w:tcW w:w="1975" w:type="dxa"/>
+          </w:tcPr>
+          <w:p>
+            <w:pPr>
+              <w:jc w:val="center"/>
+            </w:pPr>
+            <w:r>
+              <w:t>Actor(es)</w:t>
+            </w:r>
+          </w:p>
+        </w:tc>
+        <w:tc>
+          <w:tcPr>
+            <w:tcW w:w="6853" w:type="dxa"/>
+          </w:tcPr>
+          <w:p>
+            <w:r>
+              <w:t>Gerente</w:t>
+            </w:r>
+          </w:p>
+        </w:tc>
+      </w:tr>
+      <w:tr>
+        <w:tc>
+          <w:tcPr>
+            <w:tcW w:w="1975" w:type="dxa"/>
+          </w:tcPr>
+          <w:p>
+            <w:pPr>
+              <w:jc w:val="center"/>
+            </w:pPr>
+            <w:r>
+              <w:t>Descripcion</w:t>
+            </w:r>
+          </w:p>
+        </w:tc>
+        <w:tc>
+          <w:tcPr>
+            <w:tcW w:w="6853" w:type="dxa"/>
+          </w:tcPr>
+          <w:p>
+            <w:r>
+              <w:t xml:space="preserve">El gerente será capaz de </w:t>
+            </w:r>
+            <w:r>
+              <w:t>registrar</w:t>
+            </w:r>
+            <w:r>
+              <w:t xml:space="preserve"> un producto que ya este dentro del sistema.</w:t>
+            </w:r>
+          </w:p>
+        </w:tc>
+      </w:tr>
+      <w:tr>
+        <w:tc>
+          <w:tcPr>
+            <w:tcW w:w="1975" w:type="dxa"/>
+          </w:tcPr>
+          <w:p>
+            <w:pPr>
+              <w:jc w:val="center"/>
+            </w:pPr>
+            <w:r>
+              <w:t>Precondición(es)</w:t>
+            </w:r>
+          </w:p>
+        </w:tc>
+        <w:tc>
+          <w:tcPr>
+            <w:tcW w:w="6853" w:type="dxa"/>
+          </w:tcPr>
+          <w:p>
+            <w:r>
+              <w:t xml:space="preserve">PRE-01 – </w:t>
+            </w:r>
+            <w:r>
+              <w:t>El gerente esta registrado dentro del sistema con los permisos para realizar una modificacion.</w:t>
+            </w:r>
+          </w:p>
+        </w:tc>
+      </w:tr>
+      <w:tr>
+        <w:tc>
+          <w:tcPr>
+            <w:tcW w:w="1975" w:type="dxa"/>
+          </w:tcPr>
+          <w:p>
+            <w:pPr>
+              <w:jc w:val="center"/>
+            </w:pPr>
+            <w:r>
+              <w:t>Disparador</w:t>
+            </w:r>
+          </w:p>
+        </w:tc>
+        <w:tc>
+          <w:tcPr>
+            <w:tcW w:w="6853" w:type="dxa"/>
+          </w:tcPr>
+          <w:p>
+            <w:r>
+              <w:t xml:space="preserve">El gerente da clic en el botón “Agregar </w:t>
+            </w:r>
+            <w:r>
+              <w:t>movimiento extraordinario</w:t>
+            </w:r>
+            <w:r>
+              <w:t>”.</w:t>
+            </w:r>
+          </w:p>
+        </w:tc>
+      </w:tr>
+      <w:tr>
+        <w:tc>
+          <w:tcPr>
+            <w:tcW w:w="1975" w:type="dxa"/>
+          </w:tcPr>
+          <w:p>
+            <w:pPr>
+              <w:jc w:val="center"/>
+            </w:pPr>
+            <w:r>
+              <w:t>Flujo normal</w:t>
+            </w:r>
+          </w:p>
+        </w:tc>
+        <w:tc>
+          <w:tcPr>
+            <w:tcW w:w="6853" w:type="dxa"/>
+          </w:tcPr>
+          <w:p>
+            <w:pPr>
+              <w:pStyle w:val="Prrafodelista"/>
+              <w:numPr>
+                <w:ilvl w:val="0"/>
+                <w:numId w:val="21"/>
+              </w:numPr>
+            </w:pPr>
+            <w:r>
+              <w:t>El sistema carga la pantalla de “</w:t>
+            </w:r>
+            <w:r>
+              <w:t>Registrar</w:t>
+            </w:r>
+            <w:r>
+              <w:t xml:space="preserve"> </w:t>
+            </w:r>
+            <w:r>
+              <w:t>movimiento extraordinario</w:t>
+            </w:r>
+            <w:r>
+              <w:t>” con los siguientes campos:</w:t>
+            </w:r>
+          </w:p>
+          <w:p>
+            <w:pPr>
+              <w:pStyle w:val="Prrafodelista"/>
+              <w:numPr>
+                <w:ilvl w:val="0"/>
+                <w:numId w:val="2"/>
+              </w:numPr>
+            </w:pPr>
+            <w:r>
+              <w:t xml:space="preserve">Descripcion </w:t>
+            </w:r>
+          </w:p>
+          <w:p>
+            <w:pPr>
+              <w:pStyle w:val="Prrafodelista"/>
+              <w:numPr>
+                <w:ilvl w:val="0"/>
+                <w:numId w:val="2"/>
+              </w:numPr>
+            </w:pPr>
+            <w:r>
+              <w:t>Cantidad</w:t>
+            </w:r>
+          </w:p>
+          <w:p>
+            <w:pPr>
+              <w:pStyle w:val="Prrafodelista"/>
+              <w:numPr>
+                <w:ilvl w:val="0"/>
+                <w:numId w:val="2"/>
+              </w:numPr>
+            </w:pPr>
+            <w:r>
+              <w:t>Radio buttons (tipo entrada y salida)</w:t>
+            </w:r>
+          </w:p>
+          <w:p>
+            <w:pPr>
+              <w:ind w:left="720"/>
+            </w:pPr>
+            <w:r>
+              <w:t xml:space="preserve">Y 2 botones de </w:t>
+            </w:r>
+            <w:r>
+              <w:t>guardar</w:t>
+            </w:r>
+            <w:r>
+              <w:t xml:space="preserve"> y cancelar. </w:t>
+            </w:r>
+          </w:p>
+          <w:p>
+            <w:pPr>
+              <w:pStyle w:val="Prrafodelista"/>
+              <w:numPr>
+                <w:ilvl w:val="0"/>
+                <w:numId w:val="21"/>
+              </w:numPr>
+            </w:pPr>
+            <w:r>
+              <w:t xml:space="preserve">El </w:t>
+            </w:r>
+            <w:r>
+              <w:t>gerente</w:t>
+            </w:r>
+            <w:r>
+              <w:t xml:space="preserve"> llena los campos necesarios para registrar un MOVIMIENTO EXTRAORDINARIO y da clic en el botón aceptar. (FA-01)</w:t>
+            </w:r>
+          </w:p>
+          <w:p>
+            <w:pPr>
+              <w:pStyle w:val="Prrafodelista"/>
+              <w:numPr>
+                <w:ilvl w:val="0"/>
+                <w:numId w:val="21"/>
+              </w:numPr>
+              <w:spacing w:after="160" w:line="259" w:lineRule="auto"/>
+            </w:pPr>
+            <w:r>
+              <w:t>El sistema toma la fecha del sistema, guarda el nuevo MOVIMIENTO EXTRAORDINARIO en la base de datos y muestra una alerta de operación exitosa con un botón aceptar. (FA-0</w:t>
+            </w:r>
+            <w:r>
+              <w:t>2</w:t>
+            </w:r>
+            <w:r>
+              <w:t>, EX-01)</w:t>
+            </w:r>
+          </w:p>
+          <w:p>
+            <w:pPr>
+              <w:pStyle w:val="Prrafodelista"/>
+              <w:numPr>
+                <w:ilvl w:val="0"/>
+                <w:numId w:val="21"/>
+              </w:numPr>
+              <w:spacing w:after="160" w:line="259" w:lineRule="auto"/>
+            </w:pPr>
+            <w:r>
+              <w:t>El encargado le da clic al botón de aceptar.</w:t>
+            </w:r>
+          </w:p>
+          <w:p>
+            <w:pPr>
+              <w:pStyle w:val="Prrafodelista"/>
+              <w:numPr>
+                <w:ilvl w:val="0"/>
+                <w:numId w:val="21"/>
+              </w:numPr>
+              <w:spacing w:after="160" w:line="259" w:lineRule="auto"/>
+            </w:pPr>
+            <w:r>
+              <w:t>El sistema cierra la alerta.</w:t>
+            </w:r>
+          </w:p>
+          <w:p>
+            <w:pPr>
+              <w:pStyle w:val="Prrafodelista"/>
+              <w:numPr>
+                <w:ilvl w:val="0"/>
+                <w:numId w:val="21"/>
+              </w:numPr>
+              <w:spacing w:after="160" w:line="259" w:lineRule="auto"/>
+            </w:pPr>
+            <w:r>
+              <w:t>Fin de caso de uso</w:t>
+            </w:r>
+            <w:r>
+              <w:t>.</w:t>
+            </w:r>
+          </w:p>
+        </w:tc>
+      </w:tr>
+      <w:tr>
+        <w:tc>
+          <w:tcPr>
+            <w:tcW w:w="1975" w:type="dxa"/>
+          </w:tcPr>
+          <w:p>
+            <w:pPr>
+              <w:jc w:val="center"/>
+            </w:pPr>
+            <w:r>
+              <w:t>Flujo alterno</w:t>
+            </w:r>
+          </w:p>
+        </w:tc>
+        <w:tc>
+          <w:tcPr>
+            <w:tcW w:w="6853" w:type="dxa"/>
+          </w:tcPr>
+          <w:p>
+            <w:r>
+              <w:t>FA – 01 – El encargado da clic en el botón de cancelar</w:t>
+            </w:r>
+          </w:p>
+          <w:p>
+            <w:pPr>
+              <w:pStyle w:val="Prrafodelista"/>
+              <w:numPr>
+                <w:ilvl w:val="0"/>
+                <w:numId w:val="22"/>
+              </w:numPr>
+            </w:pPr>
+            <w:r>
+              <w:t>El sistema cierra la ventana actual “</w:t>
+            </w:r>
+            <w:r>
+              <w:t>Registrar movimiento extraordinario</w:t>
+            </w:r>
+            <w:r>
+              <w:t xml:space="preserve">” y regresa al landing en la ventana de </w:t>
+            </w:r>
+            <w:r>
+              <w:t>MOVIMINETOs EXTRAORDINARIOs</w:t>
+            </w:r>
+            <w:r>
+              <w:t>.</w:t>
+            </w:r>
+          </w:p>
+          <w:p>
+            <w:pPr>
+              <w:pStyle w:val="Prrafodelista"/>
+              <w:numPr>
+                <w:ilvl w:val="0"/>
+                <w:numId w:val="22"/>
+              </w:numPr>
+            </w:pPr>
+            <w:r>
+              <w:t>Fin de caso de uso</w:t>
+            </w:r>
+            <w:r>
+              <w:t>.</w:t>
+            </w:r>
+          </w:p>
+          <w:p>
+            <w:r>
+              <w:t>FA – 02 – El sistema detecta que hay campos vacíos</w:t>
+            </w:r>
+          </w:p>
+          <w:p>
+            <w:pPr>
+              <w:pStyle w:val="Prrafodelista"/>
+              <w:numPr>
+                <w:ilvl w:val="0"/>
+                <w:numId w:val="37"/>
+              </w:numPr>
+            </w:pPr>
+            <w:r>
+              <w:t>El sistema muestra una alerta con el mensaje “Hay campos vacíos” con un botón aceptar.</w:t>
+            </w:r>
+          </w:p>
+          <w:p>
+            <w:pPr>
+              <w:pStyle w:val="Prrafodelista"/>
+              <w:numPr>
+                <w:ilvl w:val="0"/>
+                <w:numId w:val="37"/>
+              </w:numPr>
+            </w:pPr>
+            <w:r>
+              <w:t>El gerente da clic en el botón aceptar.</w:t>
+            </w:r>
+          </w:p>
+          <w:p>
+            <w:pPr>
+              <w:pStyle w:val="Prrafodelista"/>
+              <w:numPr>
+                <w:ilvl w:val="0"/>
+                <w:numId w:val="37"/>
+              </w:numPr>
+            </w:pPr>
+            <w:r>
+              <w:t>El sistema cierra la alerta</w:t>
+            </w:r>
+          </w:p>
+          <w:p>
+            <w:pPr>
+              <w:pStyle w:val="Prrafodelista"/>
+              <w:numPr>
+                <w:ilvl w:val="0"/>
+                <w:numId w:val="37"/>
+              </w:numPr>
+            </w:pPr>
+            <w:r>
+              <w:t>Regresa al paso 2 del flujo normal.</w:t>
+            </w:r>
+          </w:p>
+          <w:p>
+            <w:pPr>
+              <w:pStyle w:val="Prrafodelista"/>
+            </w:pPr>
+          </w:p>
+        </w:tc>
+      </w:tr>
+      <w:tr>
+        <w:tc>
+          <w:tcPr>
+            <w:tcW w:w="1975" w:type="dxa"/>
+          </w:tcPr>
+          <w:p>
+            <w:pPr>
+              <w:jc w:val="center"/>
+            </w:pPr>
+            <w:r>
+              <w:t>Excepción(es)</w:t>
+            </w:r>
+          </w:p>
+        </w:tc>
+        <w:tc>
+          <w:tcPr>
+            <w:tcW w:w="6853" w:type="dxa"/>
+          </w:tcPr>
+          <w:p>
+            <w:r>
+              <w:t>EX – 01 – El sistema no puede conectar con el servidor</w:t>
+            </w:r>
+          </w:p>
+          <w:p>
+            <w:pPr>
+              <w:pStyle w:val="Prrafodelista"/>
+              <w:numPr>
+                <w:ilvl w:val="0"/>
+                <w:numId w:val="24"/>
+              </w:numPr>
+            </w:pPr>
+            <w:r>
+              <w:t>El sistema no puede conectar con el servidor y manda una alerta con el mensaje “Error al conectar con la base de datos” y un botón Aceptar.</w:t>
+            </w:r>
+          </w:p>
+          <w:p>
+            <w:pPr>
+              <w:pStyle w:val="Prrafodelista"/>
+              <w:numPr>
+                <w:ilvl w:val="0"/>
+                <w:numId w:val="24"/>
+              </w:numPr>
+            </w:pPr>
+            <w:r>
+              <w:t>El gerente da clic en el botón Aceptar.</w:t>
+            </w:r>
+          </w:p>
+          <w:p>
+            <w:pPr>
+              <w:pStyle w:val="Prrafodelista"/>
+              <w:numPr>
+                <w:ilvl w:val="0"/>
+                <w:numId w:val="24"/>
+              </w:numPr>
+            </w:pPr>
+            <w:r>
+              <w:t>El sistema cierra la alerta.</w:t>
+            </w:r>
+          </w:p>
+          <w:p>
+            <w:pPr>
+              <w:pStyle w:val="Prrafodelista"/>
+              <w:numPr>
+                <w:ilvl w:val="0"/>
+                <w:numId w:val="24"/>
+              </w:numPr>
+            </w:pPr>
+            <w:r>
+              <w:t>Fin de excepción.</w:t>
+            </w:r>
+          </w:p>
+          <w:p>
+            <w:pPr>
+              <w:pStyle w:val="Prrafodelista"/>
+            </w:pPr>
+          </w:p>
+        </w:tc>
+      </w:tr>
+      <w:tr>
+        <w:tc>
+          <w:tcPr>
+            <w:tcW w:w="1975" w:type="dxa"/>
+          </w:tcPr>
+          <w:p>
+            <w:pPr>
+              <w:jc w:val="center"/>
+            </w:pPr>
+            <w:r>
+              <w:t>Postcondición(es)</w:t>
+            </w:r>
+          </w:p>
+        </w:tc>
+        <w:tc>
+          <w:tcPr>
+            <w:tcW w:w="6853" w:type="dxa"/>
+          </w:tcPr>
+          <w:p>
+            <w:r>
+              <w:t>POST-01 – El sistema tendrá</w:t>
+            </w:r>
+            <w:r>
+              <w:t xml:space="preserve"> </w:t>
+            </w:r>
+            <w:r>
+              <w:t>un</w:t>
+            </w:r>
+            <w:r>
+              <w:t xml:space="preserve"> nuevo</w:t>
+            </w:r>
+            <w:r>
+              <w:t xml:space="preserve"> registro de un </w:t>
+            </w:r>
+            <w:r>
+              <w:t>MOVIMINETO EXTRAORDINARIO</w:t>
+            </w:r>
+            <w:r>
+              <w:t xml:space="preserve"> en la base de datos.</w:t>
+            </w:r>
+          </w:p>
+        </w:tc>
+      </w:tr>
+      <w:tr>
+        <w:tc>
+          <w:tcPr>
+            <w:tcW w:w="1975" w:type="dxa"/>
+          </w:tcPr>
+          <w:p>
+            <w:pPr>
+              <w:jc w:val="center"/>
+            </w:pPr>
+            <w:r>
+              <w:lastRenderedPageBreak/>
+              <w:t>Extiende</w:t>
+            </w:r>
+          </w:p>
+        </w:tc>
+        <w:tc>
+          <w:tcPr>
+            <w:tcW w:w="6853" w:type="dxa"/>
+          </w:tcPr>
+          <w:p>
+            <w:r>
+              <w:t>N/A</w:t>
+            </w:r>
+          </w:p>
+        </w:tc>
+      </w:tr>
+      <w:tr>
+        <w:tc>
+          <w:tcPr>
+            <w:tcW w:w="1975" w:type="dxa"/>
+          </w:tcPr>
+          <w:p>
+            <w:pPr>
+              <w:jc w:val="center"/>
+            </w:pPr>
+            <w:r>
+              <w:t>Incluye</w:t>
+            </w:r>
+          </w:p>
+        </w:tc>
+        <w:tc>
+          <w:tcPr>
+            <w:tcW w:w="6853" w:type="dxa"/>
+          </w:tcPr>
+          <w:p>
+            <w:r>
+              <w:t>N/A</w:t>
+            </w:r>
+          </w:p>
+        </w:tc>
+      </w:tr>
+    </w:tbl>
+    <w:p/>
+    <w:tbl>
+      <w:tblPr>
+        <w:tblStyle w:val="Tablaconcuadrcula"/>
+        <w:tblW w:w="0" w:type="auto"/>
+        <w:tblLook w:val="04A0" w:firstRow="1" w:lastRow="0" w:firstColumn="1" w:lastColumn="0" w:noHBand="0" w:noVBand="1"/>
+      </w:tblPr>
+      <w:tblGrid>
+        <w:gridCol w:w="1975"/>
+        <w:gridCol w:w="6853"/>
+      </w:tblGrid>
+      <w:tr>
+        <w:tc>
+          <w:tcPr>
+            <w:tcW w:w="8828" w:type="dxa"/>
+            <w:gridSpan w:val="2"/>
+          </w:tcPr>
+          <w:p>
+            <w:pPr>
+              <w:jc w:val="center"/>
+            </w:pPr>
+            <w:r>
+              <w:t>CU – Modificar movimiento extraordinario</w:t>
+            </w:r>
+          </w:p>
+        </w:tc>
+      </w:tr>
+      <w:tr>
+        <w:tc>
+          <w:tcPr>
+            <w:tcW w:w="1975" w:type="dxa"/>
+          </w:tcPr>
+          <w:p>
+            <w:pPr>
+              <w:jc w:val="center"/>
+            </w:pPr>
+            <w:r>
+              <w:t>Actor(es)</w:t>
+            </w:r>
+          </w:p>
+        </w:tc>
+        <w:tc>
+          <w:tcPr>
+            <w:tcW w:w="6853" w:type="dxa"/>
+          </w:tcPr>
+          <w:p>
+            <w:r>
+              <w:t>Gerente</w:t>
+            </w:r>
+          </w:p>
+        </w:tc>
+      </w:tr>
+      <w:tr>
+        <w:tc>
+          <w:tcPr>
+            <w:tcW w:w="1975" w:type="dxa"/>
+          </w:tcPr>
+          <w:p>
+            <w:pPr>
+              <w:jc w:val="center"/>
+            </w:pPr>
+            <w:r>
+              <w:t>Descripcion</w:t>
+            </w:r>
+          </w:p>
+        </w:tc>
+        <w:tc>
+          <w:tcPr>
+            <w:tcW w:w="6853" w:type="dxa"/>
+          </w:tcPr>
+          <w:p>
+            <w:r>
+              <w:t>El gerente será capaz de modificar un movimiento extraordinario que ya este dentro del sistema.</w:t>
+            </w:r>
+          </w:p>
+        </w:tc>
+      </w:tr>
+      <w:tr>
+        <w:tc>
+          <w:tcPr>
+            <w:tcW w:w="1975" w:type="dxa"/>
+          </w:tcPr>
+          <w:p>
+            <w:pPr>
+              <w:jc w:val="center"/>
+            </w:pPr>
+            <w:r>
+              <w:t>Precondición(es)</w:t>
+            </w:r>
+          </w:p>
+        </w:tc>
+        <w:tc>
+          <w:tcPr>
+            <w:tcW w:w="6853" w:type="dxa"/>
+          </w:tcPr>
+          <w:p>
+            <w:r>
+              <w:t xml:space="preserve">PRE-01 – El movimiento extraordinario </w:t>
+            </w:r>
+            <w:r>
+              <w:t>a modificar esta registrado en la base de datos</w:t>
+            </w:r>
+            <w:r>
+              <w:t>.</w:t>
+            </w:r>
+          </w:p>
+          <w:p>
+            <w:r>
+              <w:t>PRE-02 – El gerente esta registrado dentro del sistema con los permisos para realizar una modificacion.</w:t>
+            </w:r>
+          </w:p>
+        </w:tc>
+      </w:tr>
+      <w:tr>
+        <w:tc>
+          <w:tcPr>
+            <w:tcW w:w="1975" w:type="dxa"/>
+          </w:tcPr>
+          <w:p>
+            <w:pPr>
+              <w:jc w:val="center"/>
+            </w:pPr>
+            <w:r>
+              <w:t>Disparador</w:t>
+            </w:r>
+          </w:p>
+        </w:tc>
+        <w:tc>
+          <w:tcPr>
+            <w:tcW w:w="6853" w:type="dxa"/>
+          </w:tcPr>
+          <w:p>
+            <w:r>
+              <w:t>El gerente da clic en el botón “</w:t>
+            </w:r>
+            <w:r>
+              <w:t>Modificar movimiento extraordinario</w:t>
+            </w:r>
+            <w:r>
+              <w:t>”.</w:t>
+            </w:r>
+          </w:p>
+        </w:tc>
+      </w:tr>
+      <w:tr>
+        <w:tc>
+          <w:tcPr>
+            <w:tcW w:w="1975" w:type="dxa"/>
+          </w:tcPr>
+          <w:p>
+            <w:pPr>
+              <w:jc w:val="center"/>
+            </w:pPr>
+            <w:r>
+              <w:t>Flujo normal</w:t>
+            </w:r>
+          </w:p>
+        </w:tc>
+        <w:tc>
+          <w:tcPr>
+            <w:tcW w:w="6853" w:type="dxa"/>
+          </w:tcPr>
+          <w:p>
+            <w:pPr>
+              <w:pStyle w:val="Prrafodelista"/>
+              <w:numPr>
+                <w:ilvl w:val="0"/>
+                <w:numId w:val="34"/>
+              </w:numPr>
+            </w:pPr>
+            <w:r>
+              <w:t xml:space="preserve">El sistema carga la pantalla de “Modificar </w:t>
+            </w:r>
+            <w:r>
+              <w:t>extraordinario</w:t>
+            </w:r>
+            <w:r>
+              <w:t xml:space="preserve">” con los siguientes campos llenos basados en el </w:t>
+            </w:r>
+            <w:r>
+              <w:t>MOVIMIENTO EXTRAORDINARIO</w:t>
+            </w:r>
+            <w:r>
+              <w:t xml:space="preserve"> seleccionado:</w:t>
+            </w:r>
+          </w:p>
+          <w:p>
+            <w:pPr>
+              <w:pStyle w:val="Prrafodelista"/>
+              <w:numPr>
+                <w:ilvl w:val="0"/>
+                <w:numId w:val="2"/>
+              </w:numPr>
+              <w:spacing w:after="160" w:line="259" w:lineRule="auto"/>
+            </w:pPr>
+            <w:r>
+              <w:t xml:space="preserve">Descripcion </w:t>
+            </w:r>
+          </w:p>
+          <w:p>
+            <w:pPr>
+              <w:pStyle w:val="Prrafodelista"/>
+              <w:numPr>
+                <w:ilvl w:val="0"/>
+                <w:numId w:val="2"/>
+              </w:numPr>
+            </w:pPr>
+            <w:r>
+              <w:t>Cantidad</w:t>
+            </w:r>
+          </w:p>
+          <w:p>
+            <w:pPr>
+              <w:pStyle w:val="Prrafodelista"/>
+              <w:numPr>
+                <w:ilvl w:val="0"/>
+                <w:numId w:val="2"/>
+              </w:numPr>
+            </w:pPr>
+            <w:r>
+              <w:t>Radio buttons (tipo entrada y salida)</w:t>
+            </w:r>
+          </w:p>
+          <w:p>
+            <w:pPr>
+              <w:ind w:left="720"/>
+            </w:pPr>
+            <w:r>
+              <w:t xml:space="preserve">Y 2 botones de guardar y cancelar. </w:t>
+            </w:r>
+            <w:r>
+              <w:t>(EX-01)</w:t>
+            </w:r>
+          </w:p>
+          <w:p>
+            <w:pPr>
+              <w:pStyle w:val="Prrafodelista"/>
+              <w:numPr>
+                <w:ilvl w:val="0"/>
+                <w:numId w:val="34"/>
+              </w:numPr>
+            </w:pPr>
+            <w:r>
+              <w:t xml:space="preserve">El encargado modifica los campos que desea cambiar sobre el </w:t>
+            </w:r>
+            <w:r>
+              <w:t>MOVIMIENTO EXTRAORDINARIO</w:t>
+            </w:r>
+            <w:r>
+              <w:t xml:space="preserve"> y da clic en el botón aceptar. (FA-01)</w:t>
+            </w:r>
+          </w:p>
+          <w:p>
+            <w:pPr>
+              <w:pStyle w:val="Prrafodelista"/>
+              <w:numPr>
+                <w:ilvl w:val="0"/>
+                <w:numId w:val="34"/>
+              </w:numPr>
+            </w:pPr>
+            <w:r>
+              <w:t xml:space="preserve">El sistema verifica los datos del </w:t>
+            </w:r>
+            <w:r>
+              <w:t>MOVIMIENTO EXTRAORDINARIO</w:t>
+            </w:r>
+            <w:r>
+              <w:t xml:space="preserve"> a modificar, guarda los cambios al </w:t>
+            </w:r>
+            <w:r>
+              <w:t>MOVIMIENTO EXTRAORDINARIO</w:t>
+            </w:r>
+            <w:r>
+              <w:t xml:space="preserve"> en la base de datos y muestra una alerta de operación exitosa con un botón aceptar. (</w:t>
+            </w:r>
+            <w:r>
+              <w:t xml:space="preserve">FA-02, </w:t>
+            </w:r>
+            <w:r>
+              <w:t>EX-01)</w:t>
+            </w:r>
+          </w:p>
+          <w:p>
+            <w:pPr>
+              <w:pStyle w:val="Prrafodelista"/>
+              <w:numPr>
+                <w:ilvl w:val="0"/>
+                <w:numId w:val="34"/>
+              </w:numPr>
+            </w:pPr>
+            <w:r>
+              <w:t xml:space="preserve">El encargado le da clic al botón de </w:t>
+            </w:r>
+            <w:r>
+              <w:t>guardar</w:t>
+            </w:r>
+            <w:r>
+              <w:t>.</w:t>
+            </w:r>
+          </w:p>
+          <w:p>
+            <w:pPr>
+              <w:pStyle w:val="Prrafodelista"/>
+              <w:numPr>
+                <w:ilvl w:val="0"/>
+                <w:numId w:val="34"/>
+              </w:numPr>
+            </w:pPr>
+            <w:r>
+              <w:t xml:space="preserve">El sistema cierra la alerta y regresa al landing en el área de </w:t>
+            </w:r>
+            <w:r>
+              <w:t>MOVIMIENTOs EXTRAORDINARIOs</w:t>
+            </w:r>
+            <w:r>
+              <w:t>.</w:t>
+            </w:r>
+          </w:p>
+          <w:p>
+            <w:pPr>
+              <w:pStyle w:val="Prrafodelista"/>
+              <w:numPr>
+                <w:ilvl w:val="0"/>
+                <w:numId w:val="34"/>
+              </w:numPr>
+            </w:pPr>
+            <w:r>
+              <w:t>Fin de caso de uso</w:t>
+            </w:r>
+          </w:p>
+          <w:p>
+            <w:pPr>
+              <w:ind w:left="720"/>
+            </w:pPr>
+          </w:p>
+        </w:tc>
+      </w:tr>
+      <w:tr>
+        <w:tc>
+          <w:tcPr>
+            <w:tcW w:w="1975" w:type="dxa"/>
+          </w:tcPr>
+          <w:p>
+            <w:pPr>
+              <w:jc w:val="center"/>
+            </w:pPr>
+            <w:r>
+              <w:t>Flujo alterno</w:t>
+            </w:r>
+          </w:p>
+        </w:tc>
+        <w:tc>
+          <w:tcPr>
+            <w:tcW w:w="6853" w:type="dxa"/>
+          </w:tcPr>
+          <w:p>
+            <w:r>
+              <w:t>FA – 01 – El encargado da clic en el botón de cancelar</w:t>
+            </w:r>
+          </w:p>
+          <w:p>
+            <w:pPr>
+              <w:pStyle w:val="Prrafodelista"/>
+              <w:numPr>
+                <w:ilvl w:val="0"/>
+                <w:numId w:val="38"/>
+              </w:numPr>
+            </w:pPr>
+            <w:r>
+              <w:t xml:space="preserve">El sistema cierra la ventana actual “Modificar </w:t>
+            </w:r>
+            <w:r>
+              <w:t>movimiento extraordinario</w:t>
+            </w:r>
+            <w:r>
+              <w:t>” y regresa al landing en la ventana de productos.</w:t>
+            </w:r>
+          </w:p>
+          <w:p>
+            <w:pPr>
+              <w:pStyle w:val="Prrafodelista"/>
+              <w:numPr>
+                <w:ilvl w:val="0"/>
+                <w:numId w:val="38"/>
+              </w:numPr>
+            </w:pPr>
+            <w:r>
+              <w:t>Fin de caso de uso</w:t>
+            </w:r>
+          </w:p>
+          <w:p>
+            <w:r>
+              <w:t>FA – 02 – El sistema detecta campos vacíos</w:t>
+            </w:r>
+          </w:p>
+          <w:p>
+            <w:pPr>
+              <w:pStyle w:val="Prrafodelista"/>
+              <w:numPr>
+                <w:ilvl w:val="0"/>
+                <w:numId w:val="39"/>
+              </w:numPr>
+            </w:pPr>
+            <w:r>
+              <w:t>El sistema muestra una alerta con el mensaje “Hay campos vacíos” con un botón aceptar.</w:t>
+            </w:r>
+          </w:p>
+          <w:p>
+            <w:pPr>
+              <w:pStyle w:val="Prrafodelista"/>
+              <w:numPr>
+                <w:ilvl w:val="0"/>
+                <w:numId w:val="39"/>
+              </w:numPr>
+              <w:spacing w:after="160" w:line="259" w:lineRule="auto"/>
+            </w:pPr>
+            <w:r>
+              <w:t>El gerente da clic en el botón aceptar.</w:t>
+            </w:r>
+          </w:p>
+          <w:p>
+            <w:pPr>
+              <w:pStyle w:val="Prrafodelista"/>
+              <w:numPr>
+                <w:ilvl w:val="0"/>
+                <w:numId w:val="39"/>
+              </w:numPr>
+              <w:spacing w:after="160" w:line="259" w:lineRule="auto"/>
+            </w:pPr>
+            <w:r>
+              <w:t>El sistema cierra la alerta</w:t>
+            </w:r>
+          </w:p>
+          <w:p>
+            <w:pPr>
+              <w:pStyle w:val="Prrafodelista"/>
+              <w:numPr>
+                <w:ilvl w:val="0"/>
+                <w:numId w:val="39"/>
+              </w:numPr>
+              <w:spacing w:after="160" w:line="259" w:lineRule="auto"/>
+            </w:pPr>
+            <w:r>
+              <w:t>Regresa al paso 2 del flujo normal.</w:t>
+            </w:r>
+          </w:p>
+          <w:p>
+            <w:pPr>
+              <w:pStyle w:val="Prrafodelista"/>
+            </w:pPr>
+          </w:p>
+        </w:tc>
+      </w:tr>
+      <w:tr>
+        <w:tc>
+          <w:tcPr>
+            <w:tcW w:w="1975" w:type="dxa"/>
+          </w:tcPr>
+          <w:p>
+            <w:pPr>
+              <w:jc w:val="center"/>
+            </w:pPr>
+            <w:r>
+              <w:t>Excepción(es)</w:t>
+            </w:r>
+          </w:p>
+        </w:tc>
+        <w:tc>
+          <w:tcPr>
+            <w:tcW w:w="6853" w:type="dxa"/>
+          </w:tcPr>
+          <w:p>
+            <w:r>
+              <w:t>EX – 01 – El sistema no puede conectar con el servidor</w:t>
+            </w:r>
+          </w:p>
+          <w:p>
+            <w:pPr>
+              <w:pStyle w:val="Prrafodelista"/>
+              <w:numPr>
+                <w:ilvl w:val="0"/>
+                <w:numId w:val="36"/>
+              </w:numPr>
+            </w:pPr>
+            <w:r>
+              <w:lastRenderedPageBreak/>
+              <w:t>El sistema no puede conectar con el servidor y manda una alerta con el mensaje “Error al conectar con la base de datos” y un botón Aceptar.</w:t>
+            </w:r>
+          </w:p>
+          <w:p>
+            <w:pPr>
+              <w:pStyle w:val="Prrafodelista"/>
+              <w:numPr>
+                <w:ilvl w:val="0"/>
+                <w:numId w:val="36"/>
+              </w:numPr>
+            </w:pPr>
+            <w:r>
+              <w:t>El gerente da clic en el botón Aceptar.</w:t>
+            </w:r>
+          </w:p>
+          <w:p>
+            <w:pPr>
+              <w:pStyle w:val="Prrafodelista"/>
+              <w:numPr>
+                <w:ilvl w:val="0"/>
+                <w:numId w:val="36"/>
+              </w:numPr>
+            </w:pPr>
+            <w:r>
+              <w:t>El sistema cierra la alerta.</w:t>
+            </w:r>
+          </w:p>
+          <w:p>
+            <w:pPr>
+              <w:pStyle w:val="Prrafodelista"/>
+              <w:numPr>
+                <w:ilvl w:val="0"/>
+                <w:numId w:val="36"/>
+              </w:numPr>
+            </w:pPr>
+            <w:r>
+              <w:t>Fin de excepción.</w:t>
+            </w:r>
+          </w:p>
+          <w:p>
+            <w:pPr>
+              <w:pStyle w:val="Prrafodelista"/>
+            </w:pPr>
+          </w:p>
+        </w:tc>
+      </w:tr>
+      <w:tr>
+        <w:tc>
+          <w:tcPr>
+            <w:tcW w:w="1975" w:type="dxa"/>
+          </w:tcPr>
+          <w:p>
+            <w:pPr>
+              <w:jc w:val="center"/>
+            </w:pPr>
+            <w:r>
+              <w:lastRenderedPageBreak/>
+              <w:t>Postcondición(es)</w:t>
+            </w:r>
+          </w:p>
+        </w:tc>
+        <w:tc>
+          <w:tcPr>
+            <w:tcW w:w="6853" w:type="dxa"/>
+          </w:tcPr>
+          <w:p>
+            <w:r>
+              <w:t xml:space="preserve">POST-01 – El sistema tendrá un cambio en un registro de un </w:t>
+            </w:r>
+            <w:r>
+              <w:t>MOVIMIENTO EXTRAORDINARIO</w:t>
+            </w:r>
+            <w:r>
+              <w:t xml:space="preserve"> en la base de datos.</w:t>
+            </w:r>
+          </w:p>
+          <w:p>
+            <w:r>
+              <w:t>POST-02 – El sistema estará en la ventana de “Registrar producto”.</w:t>
+            </w:r>
+          </w:p>
+        </w:tc>
+      </w:tr>
+      <w:tr>
+        <w:tc>
+          <w:tcPr>
+            <w:tcW w:w="1975" w:type="dxa"/>
+          </w:tcPr>
+          <w:p>
+            <w:pPr>
+              <w:jc w:val="center"/>
+            </w:pPr>
+            <w:r>
+              <w:t>Extiende</w:t>
+            </w:r>
+          </w:p>
+        </w:tc>
+        <w:tc>
+          <w:tcPr>
+            <w:tcW w:w="6853" w:type="dxa"/>
+          </w:tcPr>
+          <w:p>
+            <w:r>
+              <w:t>N/A</w:t>
+            </w:r>
+          </w:p>
+        </w:tc>
+      </w:tr>
+      <w:tr>
+        <w:tc>
+          <w:tcPr>
+            <w:tcW w:w="1975" w:type="dxa"/>
+          </w:tcPr>
+          <w:p>
+            <w:pPr>
+              <w:jc w:val="center"/>
+            </w:pPr>
+            <w:r>
+              <w:t>Incluye</w:t>
+            </w:r>
+          </w:p>
+        </w:tc>
+        <w:tc>
+          <w:tcPr>
+            <w:tcW w:w="6853" w:type="dxa"/>
+          </w:tcPr>
+          <w:p>
+            <w:r>
+              <w:t>N/A</w:t>
+            </w:r>
+          </w:p>
+        </w:tc>
+      </w:tr>
+    </w:tbl>
+    <w:p/>
+    <w:tbl>
+      <w:tblPr>
+        <w:tblStyle w:val="Tablaconcuadrcula"/>
+        <w:tblW w:w="0" w:type="auto"/>
+        <w:tblLook w:val="04A0" w:firstRow="1" w:lastRow="0" w:firstColumn="1" w:lastColumn="0" w:noHBand="0" w:noVBand="1"/>
+      </w:tblPr>
+      <w:tblGrid>
+        <w:gridCol w:w="1975"/>
+        <w:gridCol w:w="6853"/>
+      </w:tblGrid>
+      <w:tr>
+        <w:tc>
+          <w:tcPr>
+            <w:tcW w:w="8828" w:type="dxa"/>
+            <w:gridSpan w:val="2"/>
+          </w:tcPr>
+          <w:p>
+            <w:pPr>
+              <w:jc w:val="center"/>
+            </w:pPr>
+            <w:r>
+              <w:t>CU – Consultar movimientos extraordinarios</w:t>
+            </w:r>
+          </w:p>
+        </w:tc>
+      </w:tr>
+      <w:tr>
+        <w:tc>
+          <w:tcPr>
+            <w:tcW w:w="1975" w:type="dxa"/>
+          </w:tcPr>
+          <w:p>
+            <w:pPr>
+              <w:jc w:val="center"/>
+            </w:pPr>
+            <w:r>
+              <w:t>Actor(es)</w:t>
+            </w:r>
+          </w:p>
+        </w:tc>
+        <w:tc>
+          <w:tcPr>
+            <w:tcW w:w="6853" w:type="dxa"/>
+          </w:tcPr>
+          <w:p>
+            <w:r>
+              <w:t>Gerente</w:t>
+            </w:r>
+          </w:p>
+        </w:tc>
+      </w:tr>
+      <w:tr>
+        <w:tc>
+          <w:tcPr>
+            <w:tcW w:w="1975" w:type="dxa"/>
+          </w:tcPr>
+          <w:p>
+            <w:pPr>
+              <w:jc w:val="center"/>
+            </w:pPr>
+            <w:r>
+              <w:t>Descripcion</w:t>
+            </w:r>
+          </w:p>
+        </w:tc>
+        <w:tc>
+          <w:tcPr>
+            <w:tcW w:w="6853" w:type="dxa"/>
+          </w:tcPr>
+          <w:p>
+            <w:r>
+              <w:t>El gerente será capaz de consultar los productos del sistema.</w:t>
+            </w:r>
+          </w:p>
+        </w:tc>
+      </w:tr>
+      <w:tr>
+        <w:tc>
+          <w:tcPr>
+            <w:tcW w:w="1975" w:type="dxa"/>
+          </w:tcPr>
+          <w:p>
+            <w:pPr>
+              <w:jc w:val="center"/>
+            </w:pPr>
+            <w:r>
+              <w:t>Precondición(es)</w:t>
+            </w:r>
+          </w:p>
+        </w:tc>
+        <w:tc>
+          <w:tcPr>
+            <w:tcW w:w="6853" w:type="dxa"/>
+          </w:tcPr>
+          <w:p>
+            <w:r>
+              <w:t>PRE-01 – Hay al menos un movimiento extraordinario registrado en el sistema.</w:t>
+            </w:r>
+          </w:p>
+          <w:p>
+            <w:r>
+              <w:t>PRE-02 – El gerente esta registrado dentro del sistema con sus permisos para visualizar los productos.</w:t>
+            </w:r>
+          </w:p>
+        </w:tc>
+      </w:tr>
+      <w:tr>
+        <w:tc>
+          <w:tcPr>
+            <w:tcW w:w="1975" w:type="dxa"/>
+          </w:tcPr>
+          <w:p>
+            <w:pPr>
+              <w:jc w:val="center"/>
+            </w:pPr>
+            <w:r>
+              <w:t>Disparador</w:t>
+            </w:r>
+          </w:p>
+        </w:tc>
+        <w:tc>
+          <w:tcPr>
+            <w:tcW w:w="6853" w:type="dxa"/>
+          </w:tcPr>
+          <w:p>
+            <w:r>
+              <w:t>E</w:t>
+            </w:r>
+            <w:r>
+              <w:t xml:space="preserve">l gerente da clic en la pestaña de </w:t>
+            </w:r>
+            <w:r>
+              <w:t>MOVIMIENTOs EXTRAORDINARIOs</w:t>
+            </w:r>
+            <w:r>
+              <w:t>.</w:t>
+            </w:r>
+          </w:p>
+        </w:tc>
+      </w:tr>
+      <w:tr>
+        <w:tc>
+          <w:tcPr>
+            <w:tcW w:w="1975" w:type="dxa"/>
+          </w:tcPr>
+          <w:p>
+            <w:pPr>
+              <w:jc w:val="center"/>
+            </w:pPr>
+            <w:r>
+              <w:t>Flujo normal</w:t>
+            </w:r>
+          </w:p>
+        </w:tc>
+        <w:tc>
+          <w:tcPr>
+            <w:tcW w:w="6853" w:type="dxa"/>
+          </w:tcPr>
+          <w:p>
+            <w:pPr>
+              <w:pStyle w:val="Prrafodelista"/>
+              <w:numPr>
+                <w:ilvl w:val="0"/>
+                <w:numId w:val="27"/>
+              </w:numPr>
+            </w:pPr>
+            <w:r>
+              <w:t>El sistema</w:t>
+            </w:r>
+            <w:r>
+              <w:t xml:space="preserve"> mostrará una tabla con todos los </w:t>
+            </w:r>
+            <w:r>
+              <w:t>MOVIMIENTO</w:t>
+            </w:r>
+            <w:r>
+              <w:t>s</w:t>
+            </w:r>
+            <w:r>
+              <w:t xml:space="preserve"> EXTRAORDINARIOs </w:t>
+            </w:r>
+            <w:r>
+              <w:t>registrados</w:t>
+            </w:r>
+            <w:r>
+              <w:t xml:space="preserve"> en la base de datos</w:t>
+            </w:r>
+            <w:r>
+              <w:t xml:space="preserve"> </w:t>
+            </w:r>
+            <w:r>
+              <w:t>dentro de</w:t>
+            </w:r>
+            <w:r>
+              <w:t xml:space="preserve"> los siguientes campos:</w:t>
+            </w:r>
+          </w:p>
+          <w:p>
+            <w:pPr>
+              <w:pStyle w:val="Prrafodelista"/>
+              <w:numPr>
+                <w:ilvl w:val="0"/>
+                <w:numId w:val="2"/>
+              </w:numPr>
+            </w:pPr>
+            <w:r>
+              <w:t>Fecha</w:t>
+            </w:r>
+          </w:p>
+          <w:p>
+            <w:pPr>
+              <w:pStyle w:val="Prrafodelista"/>
+              <w:numPr>
+                <w:ilvl w:val="0"/>
+                <w:numId w:val="2"/>
+              </w:numPr>
+            </w:pPr>
+            <w:r>
+              <w:t>Tipo</w:t>
+            </w:r>
+          </w:p>
+          <w:p>
+            <w:pPr>
+              <w:pStyle w:val="Prrafodelista"/>
+              <w:numPr>
+                <w:ilvl w:val="0"/>
+                <w:numId w:val="2"/>
+              </w:numPr>
+            </w:pPr>
+            <w:r>
+              <w:t>Cantidad</w:t>
+            </w:r>
+          </w:p>
+          <w:p>
+            <w:pPr>
+              <w:pStyle w:val="Prrafodelista"/>
+              <w:numPr>
+                <w:ilvl w:val="0"/>
+                <w:numId w:val="2"/>
+              </w:numPr>
+            </w:pPr>
+            <w:r>
+              <w:t>Las opciones para editar o eliminar</w:t>
+            </w:r>
+          </w:p>
+          <w:p>
+            <w:pPr>
+              <w:ind w:left="720"/>
+            </w:pPr>
+            <w:r>
+              <w:t>(EX-01)</w:t>
+            </w:r>
+          </w:p>
+          <w:p>
+            <w:pPr>
+              <w:pStyle w:val="Prrafodelista"/>
+              <w:numPr>
+                <w:ilvl w:val="0"/>
+                <w:numId w:val="27"/>
+              </w:numPr>
+            </w:pPr>
+            <w:r>
+              <w:t>E</w:t>
+            </w:r>
+            <w:r>
+              <w:t xml:space="preserve">l </w:t>
+            </w:r>
+            <w:r>
+              <w:t>gerente</w:t>
+            </w:r>
+            <w:r>
+              <w:t xml:space="preserve"> podrá visualizar la informacion de todos los </w:t>
+            </w:r>
+            <w:r>
+              <w:t>MOVIMIENTO</w:t>
+            </w:r>
+            <w:r>
+              <w:t>s</w:t>
+            </w:r>
+            <w:r>
+              <w:t xml:space="preserve"> EXTRAORDINARIOs</w:t>
+            </w:r>
+            <w:r>
+              <w:t xml:space="preserve"> representados en la tabla (FA-01, FA-02). </w:t>
+            </w:r>
+          </w:p>
+          <w:p>
+            <w:pPr>
+              <w:pStyle w:val="Prrafodelista"/>
+              <w:numPr>
+                <w:ilvl w:val="0"/>
+                <w:numId w:val="27"/>
+              </w:numPr>
+            </w:pPr>
+            <w:r>
+              <w:t>Fin de caso de uso</w:t>
+            </w:r>
+          </w:p>
+          <w:p>
+            <w:pPr>
+              <w:ind w:left="720"/>
+            </w:pPr>
+          </w:p>
+        </w:tc>
+      </w:tr>
+      <w:tr>
+        <w:tc>
+          <w:tcPr>
+            <w:tcW w:w="1975" w:type="dxa"/>
+          </w:tcPr>
+          <w:p>
+            <w:pPr>
+              <w:jc w:val="center"/>
+            </w:pPr>
+            <w:r>
+              <w:t>Flujo alterno</w:t>
+            </w:r>
+          </w:p>
+        </w:tc>
+        <w:tc>
+          <w:tcPr>
+            <w:tcW w:w="6853" w:type="dxa"/>
+          </w:tcPr>
+          <w:p>
+            <w:r>
+              <w:t xml:space="preserve">FA – 01 – El </w:t>
+            </w:r>
+            <w:r>
+              <w:t>gerente</w:t>
+            </w:r>
+            <w:r>
+              <w:t xml:space="preserve"> da clic en otra pestaña</w:t>
+            </w:r>
+          </w:p>
+          <w:p>
+            <w:pPr>
+              <w:pStyle w:val="Prrafodelista"/>
+              <w:numPr>
+                <w:ilvl w:val="0"/>
+                <w:numId w:val="28"/>
+              </w:numPr>
+            </w:pPr>
+            <w:r>
+              <w:t>El sistema cierra la pestaña actual “</w:t>
+            </w:r>
+            <w:r>
+              <w:t>Movimientos extraordinarios</w:t>
+            </w:r>
+            <w:r>
+              <w:t>” y cambia a la pestaña seleccionada.</w:t>
+            </w:r>
+          </w:p>
+          <w:p>
+            <w:pPr>
+              <w:pStyle w:val="Prrafodelista"/>
+              <w:numPr>
+                <w:ilvl w:val="0"/>
+                <w:numId w:val="28"/>
+              </w:numPr>
+            </w:pPr>
+            <w:r>
+              <w:t>Fin de caso de uso</w:t>
+            </w:r>
+          </w:p>
+          <w:p>
+            <w:r>
+              <w:t xml:space="preserve">FA-02 – El </w:t>
+            </w:r>
+            <w:r>
+              <w:t>gerente</w:t>
+            </w:r>
+            <w:r>
+              <w:t xml:space="preserve"> usa el buscador para filtrar los </w:t>
+            </w:r>
+            <w:r>
+              <w:t>MOVIMIENTOs EXTRAORDINARIOS</w:t>
+            </w:r>
+            <w:r>
+              <w:t xml:space="preserve"> que se muestran</w:t>
+            </w:r>
+          </w:p>
+          <w:p>
+            <w:pPr>
+              <w:pStyle w:val="Prrafodelista"/>
+              <w:numPr>
+                <w:ilvl w:val="0"/>
+                <w:numId w:val="29"/>
+              </w:numPr>
+            </w:pPr>
+            <w:r>
+              <w:t xml:space="preserve">El </w:t>
+            </w:r>
+            <w:r>
+              <w:t>gerente</w:t>
+            </w:r>
+            <w:r>
+              <w:t xml:space="preserve"> introduce </w:t>
+            </w:r>
+            <w:r>
+              <w:t>la fecha</w:t>
+            </w:r>
+            <w:r>
+              <w:t xml:space="preserve"> del </w:t>
+            </w:r>
+            <w:r>
+              <w:t>MOVIMIENTO EXTRAORDINARIO</w:t>
+            </w:r>
+            <w:r>
+              <w:t xml:space="preserve"> especifico que desea buscar y da clic en el botón de busqueda.</w:t>
+            </w:r>
+          </w:p>
+          <w:p>
+            <w:pPr>
+              <w:pStyle w:val="Prrafodelista"/>
+              <w:numPr>
+                <w:ilvl w:val="0"/>
+                <w:numId w:val="29"/>
+              </w:numPr>
+            </w:pPr>
+            <w:r>
+              <w:t>El sistema busca</w:t>
+            </w:r>
+            <w:r>
+              <w:t xml:space="preserve"> los MOVIMIENTOs EXTRAORDINARIOs</w:t>
+            </w:r>
+            <w:r>
+              <w:t xml:space="preserve"> que contenga</w:t>
+            </w:r>
+            <w:r>
+              <w:t>n</w:t>
+            </w:r>
+            <w:r>
+              <w:t xml:space="preserve"> </w:t>
+            </w:r>
+            <w:r>
+              <w:t xml:space="preserve">la fecha </w:t>
+            </w:r>
+            <w:r>
+              <w:t xml:space="preserve">y recarga la tabla mostrando </w:t>
+            </w:r>
+            <w:r>
+              <w:t>los</w:t>
+            </w:r>
+            <w:r>
+              <w:t xml:space="preserve"> </w:t>
+            </w:r>
+            <w:r>
+              <w:t>MOVIMIENTOs EXTRAORDINARIOs encontrados</w:t>
+            </w:r>
+            <w:r>
+              <w:t>.</w:t>
+            </w:r>
+          </w:p>
+          <w:p>
+            <w:pPr>
+              <w:pStyle w:val="Prrafodelista"/>
+              <w:numPr>
+                <w:ilvl w:val="0"/>
+                <w:numId w:val="29"/>
+              </w:numPr>
+            </w:pPr>
+            <w:r>
+              <w:t>Fin de flujo alterno.</w:t>
+            </w:r>
+          </w:p>
+          <w:p>
+            <w:pPr>
+              <w:pStyle w:val="Prrafodelista"/>
+            </w:pPr>
+          </w:p>
+        </w:tc>
+      </w:tr>
+      <w:tr>
+        <w:tc>
+          <w:tcPr>
+            <w:tcW w:w="1975" w:type="dxa"/>
+          </w:tcPr>
+          <w:p>
+            <w:pPr>
+              <w:jc w:val="center"/>
+            </w:pPr>
+            <w:r>
+              <w:lastRenderedPageBreak/>
+              <w:t>Excepción(es)</w:t>
+            </w:r>
+          </w:p>
+        </w:tc>
+        <w:tc>
+          <w:tcPr>
+            <w:tcW w:w="6853" w:type="dxa"/>
+          </w:tcPr>
+          <w:p>
+            <w:r>
+              <w:t>EX – 01 – El sistema no puede conectar con el servidor</w:t>
+            </w:r>
+          </w:p>
+          <w:p>
+            <w:pPr>
+              <w:pStyle w:val="Prrafodelista"/>
+              <w:numPr>
+                <w:ilvl w:val="0"/>
+                <w:numId w:val="30"/>
+              </w:numPr>
+            </w:pPr>
+            <w:r>
+              <w:t>El sistema no puede conectar con el servidor y manda una alerta con el mensaje “Error al conectar con la base de datos” y un botón Aceptar.</w:t>
+            </w:r>
+          </w:p>
+          <w:p>
+            <w:pPr>
+              <w:pStyle w:val="Prrafodelista"/>
+              <w:numPr>
+                <w:ilvl w:val="0"/>
+                <w:numId w:val="30"/>
+              </w:numPr>
+            </w:pPr>
+            <w:r>
+              <w:t>El gerente da clic en el botón Aceptar.</w:t>
+            </w:r>
+          </w:p>
+          <w:p>
+            <w:pPr>
+              <w:pStyle w:val="Prrafodelista"/>
+              <w:numPr>
+                <w:ilvl w:val="0"/>
+                <w:numId w:val="30"/>
+              </w:numPr>
+            </w:pPr>
+            <w:r>
+              <w:t>El sistema cierra la alerta.</w:t>
+            </w:r>
+          </w:p>
+          <w:p>
+            <w:pPr>
+              <w:pStyle w:val="Prrafodelista"/>
+              <w:numPr>
+                <w:ilvl w:val="0"/>
+                <w:numId w:val="30"/>
+              </w:numPr>
+            </w:pPr>
+            <w:r>
+              <w:t>Fin de excepción.</w:t>
+            </w:r>
+          </w:p>
+          <w:p>
+            <w:pPr>
+              <w:pStyle w:val="Prrafodelista"/>
+            </w:pPr>
+          </w:p>
+        </w:tc>
+      </w:tr>
+      <w:tr>
+        <w:tc>
+          <w:tcPr>
+            <w:tcW w:w="1975" w:type="dxa"/>
+          </w:tcPr>
+          <w:p>
+            <w:pPr>
+              <w:jc w:val="center"/>
+            </w:pPr>
+            <w:r>
+              <w:t>Postcondición(es)</w:t>
+            </w:r>
+          </w:p>
+        </w:tc>
+        <w:tc>
+          <w:tcPr>
+            <w:tcW w:w="6853" w:type="dxa"/>
+          </w:tcPr>
+          <w:p>
+            <w:r>
+              <w:t>POST-01 – El sistema estará en la ventana de “</w:t>
+            </w:r>
+            <w:r>
+              <w:t>Movimientos extraordinarios</w:t>
+            </w:r>
+            <w:r>
+              <w:t>”.</w:t>
+            </w:r>
+          </w:p>
+        </w:tc>
+      </w:tr>
+      <w:tr>
+        <w:tc>
+          <w:tcPr>
+            <w:tcW w:w="1975" w:type="dxa"/>
+          </w:tcPr>
+          <w:p>
+            <w:pPr>
+              <w:jc w:val="center"/>
+            </w:pPr>
+            <w:r>
+              <w:t>Extiende</w:t>
+            </w:r>
+          </w:p>
+        </w:tc>
+        <w:tc>
+          <w:tcPr>
+            <w:tcW w:w="6853" w:type="dxa"/>
+          </w:tcPr>
+          <w:p>
+            <w:r>
+              <w:t>N/A</w:t>
+            </w:r>
+          </w:p>
+        </w:tc>
+      </w:tr>
+      <w:tr>
+        <w:tc>
+          <w:tcPr>
+            <w:tcW w:w="1975" w:type="dxa"/>
+          </w:tcPr>
+          <w:p>
+            <w:pPr>
+              <w:jc w:val="center"/>
+            </w:pPr>
+            <w:r>
+              <w:t>Incluye</w:t>
+            </w:r>
+          </w:p>
+        </w:tc>
+        <w:tc>
+          <w:tcPr>
+            <w:tcW w:w="6853" w:type="dxa"/>
+          </w:tcPr>
+          <w:p>
+            <w:r>
+              <w:t>N/A</w:t>
+            </w:r>
+          </w:p>
+        </w:tc>
+      </w:tr>
+    </w:tbl>
+    <w:p/>
+    <w:tbl>
+      <w:tblPr>
+        <w:tblStyle w:val="Tablaconcuadrcula"/>
+        <w:tblW w:w="0" w:type="auto"/>
+        <w:tblLook w:val="04A0" w:firstRow="1" w:lastRow="0" w:firstColumn="1" w:lastColumn="0" w:noHBand="0" w:noVBand="1"/>
+      </w:tblPr>
+      <w:tblGrid>
+        <w:gridCol w:w="1975"/>
+        <w:gridCol w:w="6853"/>
+      </w:tblGrid>
+      <w:tr>
+        <w:tc>
+          <w:tcPr>
+            <w:tcW w:w="8828" w:type="dxa"/>
+            <w:gridSpan w:val="2"/>
+          </w:tcPr>
+          <w:p>
+            <w:pPr>
+              <w:jc w:val="center"/>
+            </w:pPr>
+            <w:r>
+              <w:t>CU – Eliminar movimiento extraordinario</w:t>
+            </w:r>
+          </w:p>
+        </w:tc>
+      </w:tr>
+      <w:tr>
+        <w:tc>
+          <w:tcPr>
+            <w:tcW w:w="1975" w:type="dxa"/>
+          </w:tcPr>
+          <w:p>
+            <w:pPr>
+              <w:jc w:val="center"/>
+            </w:pPr>
+            <w:r>
+              <w:t>Actor(es)</w:t>
+            </w:r>
+          </w:p>
+        </w:tc>
+        <w:tc>
+          <w:tcPr>
+            <w:tcW w:w="6853" w:type="dxa"/>
+          </w:tcPr>
+          <w:p>
+            <w:r>
+              <w:t>Gerente</w:t>
+            </w:r>
+          </w:p>
+        </w:tc>
+      </w:tr>
+      <w:tr>
+        <w:tc>
+          <w:tcPr>
+            <w:tcW w:w="1975" w:type="dxa"/>
+          </w:tcPr>
+          <w:p>
+            <w:pPr>
+              <w:jc w:val="center"/>
+            </w:pPr>
+            <w:r>
+              <w:t>Descripcion</w:t>
+            </w:r>
+          </w:p>
+        </w:tc>
+        <w:tc>
+          <w:tcPr>
+            <w:tcW w:w="6853" w:type="dxa"/>
+          </w:tcPr>
+          <w:p>
+            <w:r>
+              <w:t>El gerente será capaz de eliminar un movimiento extraordinario dentro del sistema.</w:t>
+            </w:r>
+          </w:p>
+        </w:tc>
+      </w:tr>
+      <w:tr>
+        <w:tc>
+          <w:tcPr>
+            <w:tcW w:w="1975" w:type="dxa"/>
+          </w:tcPr>
+          <w:p>
+            <w:pPr>
+              <w:jc w:val="center"/>
+            </w:pPr>
+            <w:r>
+              <w:t>Precondición(es)</w:t>
+            </w:r>
+          </w:p>
+        </w:tc>
+        <w:tc>
+          <w:tcPr>
+            <w:tcW w:w="6853" w:type="dxa"/>
+          </w:tcPr>
+          <w:p>
+            <w:r>
+              <w:t>PRE-01 – El movimiento extraordinario está registrado en el sistema.</w:t>
+            </w:r>
+          </w:p>
+          <w:p>
+            <w:r>
+              <w:t>PRE-02 – El gerente esta registrado dentro del sistema con los permisos para eliminar un registro.</w:t>
+            </w:r>
+          </w:p>
+        </w:tc>
+      </w:tr>
+      <w:tr>
+        <w:tc>
+          <w:tcPr>
+            <w:tcW w:w="1975" w:type="dxa"/>
+          </w:tcPr>
+          <w:p>
+            <w:pPr>
+              <w:jc w:val="center"/>
+            </w:pPr>
+            <w:r>
+              <w:t>Disparador</w:t>
+            </w:r>
+          </w:p>
+        </w:tc>
+        <w:tc>
+          <w:tcPr>
+            <w:tcW w:w="6853" w:type="dxa"/>
+          </w:tcPr>
+          <w:p>
+            <w:r>
+              <w:t>El gerente da clic en la opción de “Eliminar movimiento extraordinario”</w:t>
+            </w:r>
+          </w:p>
+        </w:tc>
+      </w:tr>
+      <w:tr>
+        <w:tc>
+          <w:tcPr>
+            <w:tcW w:w="1975" w:type="dxa"/>
+          </w:tcPr>
+          <w:p>
+            <w:pPr>
+              <w:jc w:val="center"/>
+            </w:pPr>
+            <w:r>
+              <w:t>Flujo normal</w:t>
+            </w:r>
+          </w:p>
+        </w:tc>
+        <w:tc>
+          <w:tcPr>
+            <w:tcW w:w="6853" w:type="dxa"/>
+          </w:tcPr>
+          <w:p>
+            <w:pPr>
+              <w:pStyle w:val="Prrafodelista"/>
+              <w:numPr>
+                <w:ilvl w:val="0"/>
+                <w:numId w:val="31"/>
+              </w:numPr>
+            </w:pPr>
+            <w:r>
+              <w:t>El sistema carga una alerta con el mensaje “Seguro que desea eliminar el movimiento extraordinario: ” y se muestra la fecha del MOVIMIENTO EXTRAORDINARIO y la cantidad a eliminar con las opciones de aceptar y cancelar.</w:t>
+            </w:r>
+          </w:p>
+          <w:p>
+            <w:pPr>
+              <w:pStyle w:val="Prrafodelista"/>
+              <w:numPr>
+                <w:ilvl w:val="0"/>
+                <w:numId w:val="31"/>
+              </w:numPr>
+            </w:pPr>
+            <w:r>
+              <w:t>El encargado da clic en el botón aceptar. (FA-01)</w:t>
+            </w:r>
+          </w:p>
+          <w:p>
+            <w:pPr>
+              <w:pStyle w:val="Prrafodelista"/>
+              <w:numPr>
+                <w:ilvl w:val="0"/>
+                <w:numId w:val="31"/>
+              </w:numPr>
+            </w:pPr>
+            <w:r>
+              <w:t xml:space="preserve">El sistema elimina el </w:t>
+            </w:r>
+            <w:r>
+              <w:t>MOVIMIENTO EXTRAORDINARIO</w:t>
+            </w:r>
+            <w:r>
+              <w:t xml:space="preserve"> en la base de datos y muestra una alerta de operación exitosa con un botón aceptar. (EX-01)</w:t>
+            </w:r>
+          </w:p>
+          <w:p>
+            <w:pPr>
+              <w:pStyle w:val="Prrafodelista"/>
+              <w:numPr>
+                <w:ilvl w:val="0"/>
+                <w:numId w:val="31"/>
+              </w:numPr>
+            </w:pPr>
+            <w:r>
+              <w:t>El encargado le da clic al botón de aceptar.</w:t>
+            </w:r>
+          </w:p>
+          <w:p>
+            <w:pPr>
+              <w:pStyle w:val="Prrafodelista"/>
+              <w:numPr>
+                <w:ilvl w:val="0"/>
+                <w:numId w:val="31"/>
+              </w:numPr>
+            </w:pPr>
+            <w:r>
+              <w:t>El sistema cierra la alerta y recarga la tabla.</w:t>
+            </w:r>
+          </w:p>
+          <w:p>
+            <w:pPr>
+              <w:pStyle w:val="Prrafodelista"/>
+              <w:numPr>
+                <w:ilvl w:val="0"/>
+                <w:numId w:val="31"/>
+              </w:numPr>
+            </w:pPr>
+            <w:r>
+              <w:t>Fin de caso de uso</w:t>
+            </w:r>
+          </w:p>
+          <w:p>
+            <w:pPr>
+              <w:ind w:left="720"/>
+            </w:pPr>
+          </w:p>
+        </w:tc>
+      </w:tr>
+      <w:tr>
+        <w:tc>
+          <w:tcPr>
+            <w:tcW w:w="1975" w:type="dxa"/>
+          </w:tcPr>
+          <w:p>
+            <w:pPr>
+              <w:jc w:val="center"/>
+            </w:pPr>
+            <w:r>
+              <w:t>Flujo alterno</w:t>
+            </w:r>
+          </w:p>
+        </w:tc>
+        <w:tc>
+          <w:tcPr>
+            <w:tcW w:w="6853" w:type="dxa"/>
+          </w:tcPr>
+          <w:p>
+            <w:r>
+              <w:t>FA – 01 – El encargado da clic en el botón de cancelar</w:t>
+            </w:r>
+          </w:p>
+          <w:p>
+            <w:pPr>
+              <w:pStyle w:val="Prrafodelista"/>
+              <w:numPr>
+                <w:ilvl w:val="0"/>
+                <w:numId w:val="33"/>
+              </w:numPr>
+            </w:pPr>
+            <w:r>
+              <w:t xml:space="preserve">El sistema cierra la alerta y regresa a la pestaña de </w:t>
+            </w:r>
+            <w:r>
+              <w:t>MOVIMIENTOs EXTRAORDINARIOs</w:t>
+            </w:r>
+            <w:r>
+              <w:t>.</w:t>
+            </w:r>
+          </w:p>
+          <w:p>
+            <w:pPr>
+              <w:pStyle w:val="Prrafodelista"/>
+              <w:numPr>
+                <w:ilvl w:val="0"/>
+                <w:numId w:val="33"/>
+              </w:numPr>
+            </w:pPr>
+            <w:r>
+              <w:t>Fin de caso de uso</w:t>
+            </w:r>
+          </w:p>
+          <w:p/>
+        </w:tc>
+      </w:tr>
+      <w:tr>
+        <w:tc>
+          <w:tcPr>
+            <w:tcW w:w="1975" w:type="dxa"/>
+          </w:tcPr>
+          <w:p>
+            <w:pPr>
+              <w:jc w:val="center"/>
+            </w:pPr>
+            <w:r>
+              <w:t>Excepción(es)</w:t>
+            </w:r>
+          </w:p>
+        </w:tc>
+        <w:tc>
+          <w:tcPr>
+            <w:tcW w:w="6853" w:type="dxa"/>
+          </w:tcPr>
+          <w:p>
+            <w:r>
+              <w:t>EX – 01 – El sistema no puede conectar con el servidor</w:t>
+            </w:r>
+          </w:p>
+          <w:p>
+            <w:pPr>
+              <w:pStyle w:val="Prrafodelista"/>
+              <w:numPr>
+                <w:ilvl w:val="0"/>
+                <w:numId w:val="40"/>
+              </w:numPr>
+            </w:pPr>
+            <w:r>
+              <w:t>El sistema no puede conectar con el servidor y manda una alerta con el mensaje “Error al conectar con la base de datos” y un botón Aceptar.</w:t>
+            </w:r>
+          </w:p>
+          <w:p>
+            <w:pPr>
+              <w:pStyle w:val="Prrafodelista"/>
+              <w:numPr>
+                <w:ilvl w:val="0"/>
+                <w:numId w:val="40"/>
+              </w:numPr>
+            </w:pPr>
+            <w:r>
+              <w:t>El gerente da clic en el botón Aceptar.</w:t>
+            </w:r>
+          </w:p>
+          <w:p>
+            <w:pPr>
+              <w:pStyle w:val="Prrafodelista"/>
+              <w:numPr>
+                <w:ilvl w:val="0"/>
+                <w:numId w:val="40"/>
+              </w:numPr>
+            </w:pPr>
+            <w:r>
+              <w:t>El sistema cierra la alerta.</w:t>
+            </w:r>
+          </w:p>
+          <w:p>
+            <w:pPr>
+              <w:pStyle w:val="Prrafodelista"/>
+              <w:numPr>
+                <w:ilvl w:val="0"/>
+                <w:numId w:val="40"/>
+              </w:numPr>
+            </w:pPr>
+            <w:r>
+              <w:t>Fin de excepción.</w:t>
+            </w:r>
+          </w:p>
+          <w:p>
+            <w:pPr>
+              <w:pStyle w:val="Prrafodelista"/>
+            </w:pPr>
+          </w:p>
+        </w:tc>
+      </w:tr>
+      <w:tr>
+        <w:tc>
+          <w:tcPr>
+            <w:tcW w:w="1975" w:type="dxa"/>
+          </w:tcPr>
+          <w:p>
+            <w:pPr>
+              <w:jc w:val="center"/>
+            </w:pPr>
+            <w:r>
+              <w:lastRenderedPageBreak/>
+              <w:t>Postcondición(es)</w:t>
+            </w:r>
+          </w:p>
+        </w:tc>
+        <w:tc>
+          <w:tcPr>
+            <w:tcW w:w="6853" w:type="dxa"/>
+          </w:tcPr>
+          <w:p>
+            <w:r>
+              <w:t xml:space="preserve">POST-01 – El sistema </w:t>
+            </w:r>
+            <w:r>
+              <w:t>eliminara</w:t>
+            </w:r>
+            <w:r>
+              <w:t xml:space="preserve"> un registro de un </w:t>
+            </w:r>
+            <w:r>
+              <w:t>MOVIMIENTO EXTRAORDINARIO</w:t>
+            </w:r>
+            <w:r>
+              <w:t xml:space="preserve"> dentro de la base de datos.</w:t>
+            </w:r>
+          </w:p>
+        </w:tc>
+      </w:tr>
+      <w:tr>
+        <w:tc>
+          <w:tcPr>
+            <w:tcW w:w="1975" w:type="dxa"/>
+          </w:tcPr>
+          <w:p>
+            <w:pPr>
+              <w:jc w:val="center"/>
+            </w:pPr>
+            <w:r>
+              <w:t>Extiende</w:t>
+            </w:r>
+          </w:p>
+        </w:tc>
+        <w:tc>
+          <w:tcPr>
+            <w:tcW w:w="6853" w:type="dxa"/>
+          </w:tcPr>
+          <w:p>
+            <w:r>
+              <w:t>N/A</w:t>
+            </w:r>
+          </w:p>
+        </w:tc>
+      </w:tr>
+      <w:tr>
+        <w:tc>
+          <w:tcPr>
+            <w:tcW w:w="1975" w:type="dxa"/>
+          </w:tcPr>
+          <w:p>
+            <w:pPr>
+              <w:jc w:val="center"/>
+            </w:pPr>
+            <w:r>
+              <w:t>Incluye</w:t>
+            </w:r>
+          </w:p>
+        </w:tc>
+        <w:tc>
+          <w:tcPr>
+            <w:tcW w:w="6853" w:type="dxa"/>
+          </w:tcPr>
+          <w:p>
+            <w:r>
+              <w:t xml:space="preserve">Consultar </w:t>
+            </w:r>
+            <w:r>
+              <w:t>movimientos extraordinarios</w:t>
             </w:r>
           </w:p>
         </w:tc>
@@ -2738,6 +5097,95 @@
 <file path=word/numbering.xml><?xml version="1.0" encoding="utf-8"?>
 <w:numbering xmlns:wpc="http://schemas.microsoft.com/office/word/2010/wordprocessingCanvas" xmlns:cx="http://schemas.microsoft.com/office/drawing/2014/chartex" xmlns:cx1="http://schemas.microsoft.com/office/drawing/2015/9/8/chartex" xmlns:cx2="http://schemas.microsoft.com/office/drawing/2015/10/21/chartex" xmlns:cx3="http://schemas.microsoft.com/office/drawing/2016/5/9/chartex" xmlns:cx4="http://schemas.microsoft.com/office/drawing/2016/5/10/chartex" xmlns:cx5="http://schemas.microsoft.com/office/drawing/2016/5/11/chartex" xmlns:cx6="http://schemas.microsoft.com/office/drawing/2016/5/12/chartex" xmlns:cx7="http://schemas.microsoft.com/office/drawing/2016/5/13/chartex" xmlns:cx8="http://schemas.microsoft.com/office/drawing/2016/5/14/chartex" xmlns:mc="http://schemas.openxmlformats.org/markup-compatibility/2006" xmlns:aink="http://schemas.microsoft.com/office/drawing/2016/ink" xmlns:am3d="http://schemas.microsoft.com/office/drawing/2017/model3d" xmlns:o="urn:schemas-microsoft-com:office:office" xmlns:oel="http://schemas.microsoft.com/office/2019/extlst" xmlns:r="http://schemas.openxmlformats.org/officeDocument/2006/relationships" xmlns:m="http://schemas.openxmlformats.org/officeDocument/2006/math" xmlns:v="urn:schemas-microsoft-com:vml" xmlns:wp14="http://schemas.microsoft.com/office/word/2010/wordprocessingDrawing" xmlns:wp="http://schemas.openxmlformats.org/drawingml/2006/wordprocessingDrawing" xmlns:w10="urn:schemas-microsoft-com:office:word" xmlns:w="http://schemas.openxmlformats.org/wordprocessingml/2006/main" xmlns:w14="http://schemas.microsoft.com/office/word/2010/wordml" xmlns:w15="http://schemas.microsoft.com/office/word/2012/wordml" xmlns:w16cex="http://schemas.microsoft.com/office/word/2018/wordml/cex" xmlns:w16cid="http://schemas.microsoft.com/office/word/2016/wordml/cid" xmlns:w16="http://schemas.microsoft.com/office/word/2018/wordml" xmlns:w16du="http://schemas.microsoft.com/office/word/2023/wordml/word16du" xmlns:w16sdtdh="http://schemas.microsoft.com/office/word/2020/wordml/sdtdatahash" xmlns:w16se="http://schemas.microsoft.com/office/word/2015/wordml/symex" xmlns:wpg="http://schemas.microsoft.com/office/word/2010/wordprocessingGroup" xmlns:wpi="http://schemas.microsoft.com/office/word/2010/wordprocessingInk" xmlns:wne="http://schemas.microsoft.com/office/word/2006/wordml" xmlns:wps="http://schemas.microsoft.com/office/word/2010/wordprocessingShape" mc:Ignorable="w14 w15 w16se w16cid w16 w16cex w16sdtdh w16du wp14">
   <w:abstractNum w:abstractNumId="0" w15:restartNumberingAfterBreak="0">
+    <w:nsid w:val="02A51024"/>
+    <w:multiLevelType w:val="hybridMultilevel"/>
+    <w:tmpl w:val="82080432"/>
+    <w:lvl w:ilvl="0" w:tplc="080A000F">
+      <w:start w:val="1"/>
+      <w:numFmt w:val="decimal"/>
+      <w:lvlText w:val="%1."/>
+      <w:lvlJc w:val="left"/>
+      <w:pPr>
+        <w:ind w:left="720" w:hanging="360"/>
+      </w:pPr>
+      <w:rPr>
+        <w:rFonts w:hint="default"/>
+      </w:rPr>
+    </w:lvl>
+    <w:lvl w:ilvl="1" w:tplc="080A0019" w:tentative="1">
+      <w:start w:val="1"/>
+      <w:numFmt w:val="lowerLetter"/>
+      <w:lvlText w:val="%2."/>
+      <w:lvlJc w:val="left"/>
+      <w:pPr>
+        <w:ind w:left="1440" w:hanging="360"/>
+      </w:pPr>
+    </w:lvl>
+    <w:lvl w:ilvl="2" w:tplc="080A001B" w:tentative="1">
+      <w:start w:val="1"/>
+      <w:numFmt w:val="lowerRoman"/>
+      <w:lvlText w:val="%3."/>
+      <w:lvlJc w:val="right"/>
+      <w:pPr>
+        <w:ind w:left="2160" w:hanging="180"/>
+      </w:pPr>
+    </w:lvl>
+    <w:lvl w:ilvl="3" w:tplc="080A000F" w:tentative="1">
+      <w:start w:val="1"/>
+      <w:numFmt w:val="decimal"/>
+      <w:lvlText w:val="%4."/>
+      <w:lvlJc w:val="left"/>
+      <w:pPr>
+        <w:ind w:left="2880" w:hanging="360"/>
+      </w:pPr>
+    </w:lvl>
+    <w:lvl w:ilvl="4" w:tplc="080A0019" w:tentative="1">
+      <w:start w:val="1"/>
+      <w:numFmt w:val="lowerLetter"/>
+      <w:lvlText w:val="%5."/>
+      <w:lvlJc w:val="left"/>
+      <w:pPr>
+        <w:ind w:left="3600" w:hanging="360"/>
+      </w:pPr>
+    </w:lvl>
+    <w:lvl w:ilvl="5" w:tplc="080A001B" w:tentative="1">
+      <w:start w:val="1"/>
+      <w:numFmt w:val="lowerRoman"/>
+      <w:lvlText w:val="%6."/>
+      <w:lvlJc w:val="right"/>
+      <w:pPr>
+        <w:ind w:left="4320" w:hanging="180"/>
+      </w:pPr>
+    </w:lvl>
+    <w:lvl w:ilvl="6" w:tplc="080A000F" w:tentative="1">
+      <w:start w:val="1"/>
+      <w:numFmt w:val="decimal"/>
+      <w:lvlText w:val="%7."/>
+      <w:lvlJc w:val="left"/>
+      <w:pPr>
+        <w:ind w:left="5040" w:hanging="360"/>
+      </w:pPr>
+    </w:lvl>
+    <w:lvl w:ilvl="7" w:tplc="080A0019" w:tentative="1">
+      <w:start w:val="1"/>
+      <w:numFmt w:val="lowerLetter"/>
+      <w:lvlText w:val="%8."/>
+      <w:lvlJc w:val="left"/>
+      <w:pPr>
+        <w:ind w:left="5760" w:hanging="360"/>
+      </w:pPr>
+    </w:lvl>
+    <w:lvl w:ilvl="8" w:tplc="080A001B" w:tentative="1">
+      <w:start w:val="1"/>
+      <w:numFmt w:val="lowerRoman"/>
+      <w:lvlText w:val="%9."/>
+      <w:lvlJc w:val="right"/>
+      <w:pPr>
+        <w:ind w:left="6480" w:hanging="180"/>
+      </w:pPr>
+    </w:lvl>
+  </w:abstractNum>
+  <w:abstractNum w:abstractNumId="1" w15:restartNumberingAfterBreak="0">
     <w:nsid w:val="049A4129"/>
     <w:multiLevelType w:val="hybridMultilevel"/>
     <w:tmpl w:val="C7800554"/>
@@ -2826,7 +5274,7 @@
       </w:pPr>
     </w:lvl>
   </w:abstractNum>
-  <w:abstractNum w:abstractNumId="1" w15:restartNumberingAfterBreak="0">
+  <w:abstractNum w:abstractNumId="2" w15:restartNumberingAfterBreak="0">
     <w:nsid w:val="051061A3"/>
     <w:multiLevelType w:val="hybridMultilevel"/>
     <w:tmpl w:val="FD86B9EA"/>
@@ -2915,7 +5363,7 @@
       </w:pPr>
     </w:lvl>
   </w:abstractNum>
-  <w:abstractNum w:abstractNumId="2" w15:restartNumberingAfterBreak="0">
+  <w:abstractNum w:abstractNumId="3" w15:restartNumberingAfterBreak="0">
     <w:nsid w:val="05DA3A4F"/>
     <w:multiLevelType w:val="hybridMultilevel"/>
     <w:tmpl w:val="8D68364A"/>
@@ -3004,7 +5452,452 @@
       </w:pPr>
     </w:lvl>
   </w:abstractNum>
-  <w:abstractNum w:abstractNumId="3" w15:restartNumberingAfterBreak="0">
+  <w:abstractNum w:abstractNumId="4" w15:restartNumberingAfterBreak="0">
+    <w:nsid w:val="11910E6D"/>
+    <w:multiLevelType w:val="hybridMultilevel"/>
+    <w:tmpl w:val="D0F83200"/>
+    <w:lvl w:ilvl="0" w:tplc="080A000F">
+      <w:start w:val="1"/>
+      <w:numFmt w:val="decimal"/>
+      <w:lvlText w:val="%1."/>
+      <w:lvlJc w:val="left"/>
+      <w:pPr>
+        <w:ind w:left="720" w:hanging="360"/>
+      </w:pPr>
+      <w:rPr>
+        <w:rFonts w:hint="default"/>
+      </w:rPr>
+    </w:lvl>
+    <w:lvl w:ilvl="1" w:tplc="080A0019" w:tentative="1">
+      <w:start w:val="1"/>
+      <w:numFmt w:val="lowerLetter"/>
+      <w:lvlText w:val="%2."/>
+      <w:lvlJc w:val="left"/>
+      <w:pPr>
+        <w:ind w:left="1440" w:hanging="360"/>
+      </w:pPr>
+    </w:lvl>
+    <w:lvl w:ilvl="2" w:tplc="080A001B" w:tentative="1">
+      <w:start w:val="1"/>
+      <w:numFmt w:val="lowerRoman"/>
+      <w:lvlText w:val="%3."/>
+      <w:lvlJc w:val="right"/>
+      <w:pPr>
+        <w:ind w:left="2160" w:hanging="180"/>
+      </w:pPr>
+    </w:lvl>
+    <w:lvl w:ilvl="3" w:tplc="080A000F" w:tentative="1">
+      <w:start w:val="1"/>
+      <w:numFmt w:val="decimal"/>
+      <w:lvlText w:val="%4."/>
+      <w:lvlJc w:val="left"/>
+      <w:pPr>
+        <w:ind w:left="2880" w:hanging="360"/>
+      </w:pPr>
+    </w:lvl>
+    <w:lvl w:ilvl="4" w:tplc="080A0019" w:tentative="1">
+      <w:start w:val="1"/>
+      <w:numFmt w:val="lowerLetter"/>
+      <w:lvlText w:val="%5."/>
+      <w:lvlJc w:val="left"/>
+      <w:pPr>
+        <w:ind w:left="3600" w:hanging="360"/>
+      </w:pPr>
+    </w:lvl>
+    <w:lvl w:ilvl="5" w:tplc="080A001B" w:tentative="1">
+      <w:start w:val="1"/>
+      <w:numFmt w:val="lowerRoman"/>
+      <w:lvlText w:val="%6."/>
+      <w:lvlJc w:val="right"/>
+      <w:pPr>
+        <w:ind w:left="4320" w:hanging="180"/>
+      </w:pPr>
+    </w:lvl>
+    <w:lvl w:ilvl="6" w:tplc="080A000F" w:tentative="1">
+      <w:start w:val="1"/>
+      <w:numFmt w:val="decimal"/>
+      <w:lvlText w:val="%7."/>
+      <w:lvlJc w:val="left"/>
+      <w:pPr>
+        <w:ind w:left="5040" w:hanging="360"/>
+      </w:pPr>
+    </w:lvl>
+    <w:lvl w:ilvl="7" w:tplc="080A0019" w:tentative="1">
+      <w:start w:val="1"/>
+      <w:numFmt w:val="lowerLetter"/>
+      <w:lvlText w:val="%8."/>
+      <w:lvlJc w:val="left"/>
+      <w:pPr>
+        <w:ind w:left="5760" w:hanging="360"/>
+      </w:pPr>
+    </w:lvl>
+    <w:lvl w:ilvl="8" w:tplc="080A001B" w:tentative="1">
+      <w:start w:val="1"/>
+      <w:numFmt w:val="lowerRoman"/>
+      <w:lvlText w:val="%9."/>
+      <w:lvlJc w:val="right"/>
+      <w:pPr>
+        <w:ind w:left="6480" w:hanging="180"/>
+      </w:pPr>
+    </w:lvl>
+  </w:abstractNum>
+  <w:abstractNum w:abstractNumId="5" w15:restartNumberingAfterBreak="0">
+    <w:nsid w:val="11A46534"/>
+    <w:multiLevelType w:val="hybridMultilevel"/>
+    <w:tmpl w:val="E8140592"/>
+    <w:lvl w:ilvl="0" w:tplc="080A000F">
+      <w:start w:val="1"/>
+      <w:numFmt w:val="decimal"/>
+      <w:lvlText w:val="%1."/>
+      <w:lvlJc w:val="left"/>
+      <w:pPr>
+        <w:ind w:left="720" w:hanging="360"/>
+      </w:pPr>
+      <w:rPr>
+        <w:rFonts w:hint="default"/>
+      </w:rPr>
+    </w:lvl>
+    <w:lvl w:ilvl="1" w:tplc="080A0019" w:tentative="1">
+      <w:start w:val="1"/>
+      <w:numFmt w:val="lowerLetter"/>
+      <w:lvlText w:val="%2."/>
+      <w:lvlJc w:val="left"/>
+      <w:pPr>
+        <w:ind w:left="1440" w:hanging="360"/>
+      </w:pPr>
+    </w:lvl>
+    <w:lvl w:ilvl="2" w:tplc="080A001B" w:tentative="1">
+      <w:start w:val="1"/>
+      <w:numFmt w:val="lowerRoman"/>
+      <w:lvlText w:val="%3."/>
+      <w:lvlJc w:val="right"/>
+      <w:pPr>
+        <w:ind w:left="2160" w:hanging="180"/>
+      </w:pPr>
+    </w:lvl>
+    <w:lvl w:ilvl="3" w:tplc="080A000F" w:tentative="1">
+      <w:start w:val="1"/>
+      <w:numFmt w:val="decimal"/>
+      <w:lvlText w:val="%4."/>
+      <w:lvlJc w:val="left"/>
+      <w:pPr>
+        <w:ind w:left="2880" w:hanging="360"/>
+      </w:pPr>
+    </w:lvl>
+    <w:lvl w:ilvl="4" w:tplc="080A0019" w:tentative="1">
+      <w:start w:val="1"/>
+      <w:numFmt w:val="lowerLetter"/>
+      <w:lvlText w:val="%5."/>
+      <w:lvlJc w:val="left"/>
+      <w:pPr>
+        <w:ind w:left="3600" w:hanging="360"/>
+      </w:pPr>
+    </w:lvl>
+    <w:lvl w:ilvl="5" w:tplc="080A001B" w:tentative="1">
+      <w:start w:val="1"/>
+      <w:numFmt w:val="lowerRoman"/>
+      <w:lvlText w:val="%6."/>
+      <w:lvlJc w:val="right"/>
+      <w:pPr>
+        <w:ind w:left="4320" w:hanging="180"/>
+      </w:pPr>
+    </w:lvl>
+    <w:lvl w:ilvl="6" w:tplc="080A000F" w:tentative="1">
+      <w:start w:val="1"/>
+      <w:numFmt w:val="decimal"/>
+      <w:lvlText w:val="%7."/>
+      <w:lvlJc w:val="left"/>
+      <w:pPr>
+        <w:ind w:left="5040" w:hanging="360"/>
+      </w:pPr>
+    </w:lvl>
+    <w:lvl w:ilvl="7" w:tplc="080A0019" w:tentative="1">
+      <w:start w:val="1"/>
+      <w:numFmt w:val="lowerLetter"/>
+      <w:lvlText w:val="%8."/>
+      <w:lvlJc w:val="left"/>
+      <w:pPr>
+        <w:ind w:left="5760" w:hanging="360"/>
+      </w:pPr>
+    </w:lvl>
+    <w:lvl w:ilvl="8" w:tplc="080A001B" w:tentative="1">
+      <w:start w:val="1"/>
+      <w:numFmt w:val="lowerRoman"/>
+      <w:lvlText w:val="%9."/>
+      <w:lvlJc w:val="right"/>
+      <w:pPr>
+        <w:ind w:left="6480" w:hanging="180"/>
+      </w:pPr>
+    </w:lvl>
+  </w:abstractNum>
+  <w:abstractNum w:abstractNumId="6" w15:restartNumberingAfterBreak="0">
+    <w:nsid w:val="134C7C15"/>
+    <w:multiLevelType w:val="hybridMultilevel"/>
+    <w:tmpl w:val="93525640"/>
+    <w:lvl w:ilvl="0" w:tplc="080A000F">
+      <w:start w:val="1"/>
+      <w:numFmt w:val="decimal"/>
+      <w:lvlText w:val="%1."/>
+      <w:lvlJc w:val="left"/>
+      <w:pPr>
+        <w:ind w:left="720" w:hanging="360"/>
+      </w:pPr>
+      <w:rPr>
+        <w:rFonts w:hint="default"/>
+      </w:rPr>
+    </w:lvl>
+    <w:lvl w:ilvl="1" w:tplc="080A0019" w:tentative="1">
+      <w:start w:val="1"/>
+      <w:numFmt w:val="lowerLetter"/>
+      <w:lvlText w:val="%2."/>
+      <w:lvlJc w:val="left"/>
+      <w:pPr>
+        <w:ind w:left="1440" w:hanging="360"/>
+      </w:pPr>
+    </w:lvl>
+    <w:lvl w:ilvl="2" w:tplc="080A001B" w:tentative="1">
+      <w:start w:val="1"/>
+      <w:numFmt w:val="lowerRoman"/>
+      <w:lvlText w:val="%3."/>
+      <w:lvlJc w:val="right"/>
+      <w:pPr>
+        <w:ind w:left="2160" w:hanging="180"/>
+      </w:pPr>
+    </w:lvl>
+    <w:lvl w:ilvl="3" w:tplc="080A000F" w:tentative="1">
+      <w:start w:val="1"/>
+      <w:numFmt w:val="decimal"/>
+      <w:lvlText w:val="%4."/>
+      <w:lvlJc w:val="left"/>
+      <w:pPr>
+        <w:ind w:left="2880" w:hanging="360"/>
+      </w:pPr>
+    </w:lvl>
+    <w:lvl w:ilvl="4" w:tplc="080A0019" w:tentative="1">
+      <w:start w:val="1"/>
+      <w:numFmt w:val="lowerLetter"/>
+      <w:lvlText w:val="%5."/>
+      <w:lvlJc w:val="left"/>
+      <w:pPr>
+        <w:ind w:left="3600" w:hanging="360"/>
+      </w:pPr>
+    </w:lvl>
+    <w:lvl w:ilvl="5" w:tplc="080A001B" w:tentative="1">
+      <w:start w:val="1"/>
+      <w:numFmt w:val="lowerRoman"/>
+      <w:lvlText w:val="%6."/>
+      <w:lvlJc w:val="right"/>
+      <w:pPr>
+        <w:ind w:left="4320" w:hanging="180"/>
+      </w:pPr>
+    </w:lvl>
+    <w:lvl w:ilvl="6" w:tplc="080A000F" w:tentative="1">
+      <w:start w:val="1"/>
+      <w:numFmt w:val="decimal"/>
+      <w:lvlText w:val="%7."/>
+      <w:lvlJc w:val="left"/>
+      <w:pPr>
+        <w:ind w:left="5040" w:hanging="360"/>
+      </w:pPr>
+    </w:lvl>
+    <w:lvl w:ilvl="7" w:tplc="080A0019" w:tentative="1">
+      <w:start w:val="1"/>
+      <w:numFmt w:val="lowerLetter"/>
+      <w:lvlText w:val="%8."/>
+      <w:lvlJc w:val="left"/>
+      <w:pPr>
+        <w:ind w:left="5760" w:hanging="360"/>
+      </w:pPr>
+    </w:lvl>
+    <w:lvl w:ilvl="8" w:tplc="080A001B" w:tentative="1">
+      <w:start w:val="1"/>
+      <w:numFmt w:val="lowerRoman"/>
+      <w:lvlText w:val="%9."/>
+      <w:lvlJc w:val="right"/>
+      <w:pPr>
+        <w:ind w:left="6480" w:hanging="180"/>
+      </w:pPr>
+    </w:lvl>
+  </w:abstractNum>
+  <w:abstractNum w:abstractNumId="7" w15:restartNumberingAfterBreak="0">
+    <w:nsid w:val="186F7DDF"/>
+    <w:multiLevelType w:val="hybridMultilevel"/>
+    <w:tmpl w:val="DBE697F2"/>
+    <w:lvl w:ilvl="0" w:tplc="080A000F">
+      <w:start w:val="1"/>
+      <w:numFmt w:val="decimal"/>
+      <w:lvlText w:val="%1."/>
+      <w:lvlJc w:val="left"/>
+      <w:pPr>
+        <w:ind w:left="720" w:hanging="360"/>
+      </w:pPr>
+      <w:rPr>
+        <w:rFonts w:hint="default"/>
+      </w:rPr>
+    </w:lvl>
+    <w:lvl w:ilvl="1" w:tplc="080A0019" w:tentative="1">
+      <w:start w:val="1"/>
+      <w:numFmt w:val="lowerLetter"/>
+      <w:lvlText w:val="%2."/>
+      <w:lvlJc w:val="left"/>
+      <w:pPr>
+        <w:ind w:left="1440" w:hanging="360"/>
+      </w:pPr>
+    </w:lvl>
+    <w:lvl w:ilvl="2" w:tplc="080A001B" w:tentative="1">
+      <w:start w:val="1"/>
+      <w:numFmt w:val="lowerRoman"/>
+      <w:lvlText w:val="%3."/>
+      <w:lvlJc w:val="right"/>
+      <w:pPr>
+        <w:ind w:left="2160" w:hanging="180"/>
+      </w:pPr>
+    </w:lvl>
+    <w:lvl w:ilvl="3" w:tplc="080A000F" w:tentative="1">
+      <w:start w:val="1"/>
+      <w:numFmt w:val="decimal"/>
+      <w:lvlText w:val="%4."/>
+      <w:lvlJc w:val="left"/>
+      <w:pPr>
+        <w:ind w:left="2880" w:hanging="360"/>
+      </w:pPr>
+    </w:lvl>
+    <w:lvl w:ilvl="4" w:tplc="080A0019" w:tentative="1">
+      <w:start w:val="1"/>
+      <w:numFmt w:val="lowerLetter"/>
+      <w:lvlText w:val="%5."/>
+      <w:lvlJc w:val="left"/>
+      <w:pPr>
+        <w:ind w:left="3600" w:hanging="360"/>
+      </w:pPr>
+    </w:lvl>
+    <w:lvl w:ilvl="5" w:tplc="080A001B" w:tentative="1">
+      <w:start w:val="1"/>
+      <w:numFmt w:val="lowerRoman"/>
+      <w:lvlText w:val="%6."/>
+      <w:lvlJc w:val="right"/>
+      <w:pPr>
+        <w:ind w:left="4320" w:hanging="180"/>
+      </w:pPr>
+    </w:lvl>
+    <w:lvl w:ilvl="6" w:tplc="080A000F" w:tentative="1">
+      <w:start w:val="1"/>
+      <w:numFmt w:val="decimal"/>
+      <w:lvlText w:val="%7."/>
+      <w:lvlJc w:val="left"/>
+      <w:pPr>
+        <w:ind w:left="5040" w:hanging="360"/>
+      </w:pPr>
+    </w:lvl>
+    <w:lvl w:ilvl="7" w:tplc="080A0019" w:tentative="1">
+      <w:start w:val="1"/>
+      <w:numFmt w:val="lowerLetter"/>
+      <w:lvlText w:val="%8."/>
+      <w:lvlJc w:val="left"/>
+      <w:pPr>
+        <w:ind w:left="5760" w:hanging="360"/>
+      </w:pPr>
+    </w:lvl>
+    <w:lvl w:ilvl="8" w:tplc="080A001B" w:tentative="1">
+      <w:start w:val="1"/>
+      <w:numFmt w:val="lowerRoman"/>
+      <w:lvlText w:val="%9."/>
+      <w:lvlJc w:val="right"/>
+      <w:pPr>
+        <w:ind w:left="6480" w:hanging="180"/>
+      </w:pPr>
+    </w:lvl>
+  </w:abstractNum>
+  <w:abstractNum w:abstractNumId="8" w15:restartNumberingAfterBreak="0">
+    <w:nsid w:val="19A33176"/>
+    <w:multiLevelType w:val="hybridMultilevel"/>
+    <w:tmpl w:val="4580C7DC"/>
+    <w:lvl w:ilvl="0" w:tplc="080A000F">
+      <w:start w:val="1"/>
+      <w:numFmt w:val="decimal"/>
+      <w:lvlText w:val="%1."/>
+      <w:lvlJc w:val="left"/>
+      <w:pPr>
+        <w:ind w:left="720" w:hanging="360"/>
+      </w:pPr>
+      <w:rPr>
+        <w:rFonts w:hint="default"/>
+      </w:rPr>
+    </w:lvl>
+    <w:lvl w:ilvl="1" w:tplc="080A0019" w:tentative="1">
+      <w:start w:val="1"/>
+      <w:numFmt w:val="lowerLetter"/>
+      <w:lvlText w:val="%2."/>
+      <w:lvlJc w:val="left"/>
+      <w:pPr>
+        <w:ind w:left="1440" w:hanging="360"/>
+      </w:pPr>
+    </w:lvl>
+    <w:lvl w:ilvl="2" w:tplc="080A001B" w:tentative="1">
+      <w:start w:val="1"/>
+      <w:numFmt w:val="lowerRoman"/>
+      <w:lvlText w:val="%3."/>
+      <w:lvlJc w:val="right"/>
+      <w:pPr>
+        <w:ind w:left="2160" w:hanging="180"/>
+      </w:pPr>
+    </w:lvl>
+    <w:lvl w:ilvl="3" w:tplc="080A000F" w:tentative="1">
+      <w:start w:val="1"/>
+      <w:numFmt w:val="decimal"/>
+      <w:lvlText w:val="%4."/>
+      <w:lvlJc w:val="left"/>
+      <w:pPr>
+        <w:ind w:left="2880" w:hanging="360"/>
+      </w:pPr>
+    </w:lvl>
+    <w:lvl w:ilvl="4" w:tplc="080A0019" w:tentative="1">
+      <w:start w:val="1"/>
+      <w:numFmt w:val="lowerLetter"/>
+      <w:lvlText w:val="%5."/>
+      <w:lvlJc w:val="left"/>
+      <w:pPr>
+        <w:ind w:left="3600" w:hanging="360"/>
+      </w:pPr>
+    </w:lvl>
+    <w:lvl w:ilvl="5" w:tplc="080A001B" w:tentative="1">
+      <w:start w:val="1"/>
+      <w:numFmt w:val="lowerRoman"/>
+      <w:lvlText w:val="%6."/>
+      <w:lvlJc w:val="right"/>
+      <w:pPr>
+        <w:ind w:left="4320" w:hanging="180"/>
+      </w:pPr>
+    </w:lvl>
+    <w:lvl w:ilvl="6" w:tplc="080A000F" w:tentative="1">
+      <w:start w:val="1"/>
+      <w:numFmt w:val="decimal"/>
+      <w:lvlText w:val="%7."/>
+      <w:lvlJc w:val="left"/>
+      <w:pPr>
+        <w:ind w:left="5040" w:hanging="360"/>
+      </w:pPr>
+    </w:lvl>
+    <w:lvl w:ilvl="7" w:tplc="080A0019" w:tentative="1">
+      <w:start w:val="1"/>
+      <w:numFmt w:val="lowerLetter"/>
+      <w:lvlText w:val="%8."/>
+      <w:lvlJc w:val="left"/>
+      <w:pPr>
+        <w:ind w:left="5760" w:hanging="360"/>
+      </w:pPr>
+    </w:lvl>
+    <w:lvl w:ilvl="8" w:tplc="080A001B" w:tentative="1">
+      <w:start w:val="1"/>
+      <w:numFmt w:val="lowerRoman"/>
+      <w:lvlText w:val="%9."/>
+      <w:lvlJc w:val="right"/>
+      <w:pPr>
+        <w:ind w:left="6480" w:hanging="180"/>
+      </w:pPr>
+    </w:lvl>
+  </w:abstractNum>
+  <w:abstractNum w:abstractNumId="9" w15:restartNumberingAfterBreak="0">
     <w:nsid w:val="1DD81DC5"/>
     <w:multiLevelType w:val="hybridMultilevel"/>
     <w:tmpl w:val="54826176"/>
@@ -3093,7 +5986,7 @@
       </w:pPr>
     </w:lvl>
   </w:abstractNum>
-  <w:abstractNum w:abstractNumId="4" w15:restartNumberingAfterBreak="0">
+  <w:abstractNum w:abstractNumId="10" w15:restartNumberingAfterBreak="0">
     <w:nsid w:val="1DEA45AD"/>
     <w:multiLevelType w:val="hybridMultilevel"/>
     <w:tmpl w:val="C7CC5474"/>
@@ -3182,7 +6075,7 @@
       </w:pPr>
     </w:lvl>
   </w:abstractNum>
-  <w:abstractNum w:abstractNumId="5" w15:restartNumberingAfterBreak="0">
+  <w:abstractNum w:abstractNumId="11" w15:restartNumberingAfterBreak="0">
     <w:nsid w:val="213F1592"/>
     <w:multiLevelType w:val="hybridMultilevel"/>
     <w:tmpl w:val="164CCD0A"/>
@@ -3271,7 +6164,96 @@
       </w:pPr>
     </w:lvl>
   </w:abstractNum>
-  <w:abstractNum w:abstractNumId="6" w15:restartNumberingAfterBreak="0">
+  <w:abstractNum w:abstractNumId="12" w15:restartNumberingAfterBreak="0">
+    <w:nsid w:val="222E7D9B"/>
+    <w:multiLevelType w:val="hybridMultilevel"/>
+    <w:tmpl w:val="00F402D4"/>
+    <w:lvl w:ilvl="0" w:tplc="080A000F">
+      <w:start w:val="1"/>
+      <w:numFmt w:val="decimal"/>
+      <w:lvlText w:val="%1."/>
+      <w:lvlJc w:val="left"/>
+      <w:pPr>
+        <w:ind w:left="720" w:hanging="360"/>
+      </w:pPr>
+      <w:rPr>
+        <w:rFonts w:hint="default"/>
+      </w:rPr>
+    </w:lvl>
+    <w:lvl w:ilvl="1" w:tplc="080A0019" w:tentative="1">
+      <w:start w:val="1"/>
+      <w:numFmt w:val="lowerLetter"/>
+      <w:lvlText w:val="%2."/>
+      <w:lvlJc w:val="left"/>
+      <w:pPr>
+        <w:ind w:left="1440" w:hanging="360"/>
+      </w:pPr>
+    </w:lvl>
+    <w:lvl w:ilvl="2" w:tplc="080A001B" w:tentative="1">
+      <w:start w:val="1"/>
+      <w:numFmt w:val="lowerRoman"/>
+      <w:lvlText w:val="%3."/>
+      <w:lvlJc w:val="right"/>
+      <w:pPr>
+        <w:ind w:left="2160" w:hanging="180"/>
+      </w:pPr>
+    </w:lvl>
+    <w:lvl w:ilvl="3" w:tplc="080A000F" w:tentative="1">
+      <w:start w:val="1"/>
+      <w:numFmt w:val="decimal"/>
+      <w:lvlText w:val="%4."/>
+      <w:lvlJc w:val="left"/>
+      <w:pPr>
+        <w:ind w:left="2880" w:hanging="360"/>
+      </w:pPr>
+    </w:lvl>
+    <w:lvl w:ilvl="4" w:tplc="080A0019" w:tentative="1">
+      <w:start w:val="1"/>
+      <w:numFmt w:val="lowerLetter"/>
+      <w:lvlText w:val="%5."/>
+      <w:lvlJc w:val="left"/>
+      <w:pPr>
+        <w:ind w:left="3600" w:hanging="360"/>
+      </w:pPr>
+    </w:lvl>
+    <w:lvl w:ilvl="5" w:tplc="080A001B" w:tentative="1">
+      <w:start w:val="1"/>
+      <w:numFmt w:val="lowerRoman"/>
+      <w:lvlText w:val="%6."/>
+      <w:lvlJc w:val="right"/>
+      <w:pPr>
+        <w:ind w:left="4320" w:hanging="180"/>
+      </w:pPr>
+    </w:lvl>
+    <w:lvl w:ilvl="6" w:tplc="080A000F" w:tentative="1">
+      <w:start w:val="1"/>
+      <w:numFmt w:val="decimal"/>
+      <w:lvlText w:val="%7."/>
+      <w:lvlJc w:val="left"/>
+      <w:pPr>
+        <w:ind w:left="5040" w:hanging="360"/>
+      </w:pPr>
+    </w:lvl>
+    <w:lvl w:ilvl="7" w:tplc="080A0019" w:tentative="1">
+      <w:start w:val="1"/>
+      <w:numFmt w:val="lowerLetter"/>
+      <w:lvlText w:val="%8."/>
+      <w:lvlJc w:val="left"/>
+      <w:pPr>
+        <w:ind w:left="5760" w:hanging="360"/>
+      </w:pPr>
+    </w:lvl>
+    <w:lvl w:ilvl="8" w:tplc="080A001B" w:tentative="1">
+      <w:start w:val="1"/>
+      <w:numFmt w:val="lowerRoman"/>
+      <w:lvlText w:val="%9."/>
+      <w:lvlJc w:val="right"/>
+      <w:pPr>
+        <w:ind w:left="6480" w:hanging="180"/>
+      </w:pPr>
+    </w:lvl>
+  </w:abstractNum>
+  <w:abstractNum w:abstractNumId="13" w15:restartNumberingAfterBreak="0">
     <w:nsid w:val="22793500"/>
     <w:multiLevelType w:val="hybridMultilevel"/>
     <w:tmpl w:val="7EEEE572"/>
@@ -3360,7 +6342,96 @@
       </w:pPr>
     </w:lvl>
   </w:abstractNum>
-  <w:abstractNum w:abstractNumId="7" w15:restartNumberingAfterBreak="0">
+  <w:abstractNum w:abstractNumId="14" w15:restartNumberingAfterBreak="0">
+    <w:nsid w:val="24643DA6"/>
+    <w:multiLevelType w:val="hybridMultilevel"/>
+    <w:tmpl w:val="761ED076"/>
+    <w:lvl w:ilvl="0" w:tplc="080A000F">
+      <w:start w:val="1"/>
+      <w:numFmt w:val="decimal"/>
+      <w:lvlText w:val="%1."/>
+      <w:lvlJc w:val="left"/>
+      <w:pPr>
+        <w:ind w:left="720" w:hanging="360"/>
+      </w:pPr>
+      <w:rPr>
+        <w:rFonts w:hint="default"/>
+      </w:rPr>
+    </w:lvl>
+    <w:lvl w:ilvl="1" w:tplc="080A0019" w:tentative="1">
+      <w:start w:val="1"/>
+      <w:numFmt w:val="lowerLetter"/>
+      <w:lvlText w:val="%2."/>
+      <w:lvlJc w:val="left"/>
+      <w:pPr>
+        <w:ind w:left="1440" w:hanging="360"/>
+      </w:pPr>
+    </w:lvl>
+    <w:lvl w:ilvl="2" w:tplc="080A001B" w:tentative="1">
+      <w:start w:val="1"/>
+      <w:numFmt w:val="lowerRoman"/>
+      <w:lvlText w:val="%3."/>
+      <w:lvlJc w:val="right"/>
+      <w:pPr>
+        <w:ind w:left="2160" w:hanging="180"/>
+      </w:pPr>
+    </w:lvl>
+    <w:lvl w:ilvl="3" w:tplc="080A000F" w:tentative="1">
+      <w:start w:val="1"/>
+      <w:numFmt w:val="decimal"/>
+      <w:lvlText w:val="%4."/>
+      <w:lvlJc w:val="left"/>
+      <w:pPr>
+        <w:ind w:left="2880" w:hanging="360"/>
+      </w:pPr>
+    </w:lvl>
+    <w:lvl w:ilvl="4" w:tplc="080A0019" w:tentative="1">
+      <w:start w:val="1"/>
+      <w:numFmt w:val="lowerLetter"/>
+      <w:lvlText w:val="%5."/>
+      <w:lvlJc w:val="left"/>
+      <w:pPr>
+        <w:ind w:left="3600" w:hanging="360"/>
+      </w:pPr>
+    </w:lvl>
+    <w:lvl w:ilvl="5" w:tplc="080A001B" w:tentative="1">
+      <w:start w:val="1"/>
+      <w:numFmt w:val="lowerRoman"/>
+      <w:lvlText w:val="%6."/>
+      <w:lvlJc w:val="right"/>
+      <w:pPr>
+        <w:ind w:left="4320" w:hanging="180"/>
+      </w:pPr>
+    </w:lvl>
+    <w:lvl w:ilvl="6" w:tplc="080A000F" w:tentative="1">
+      <w:start w:val="1"/>
+      <w:numFmt w:val="decimal"/>
+      <w:lvlText w:val="%7."/>
+      <w:lvlJc w:val="left"/>
+      <w:pPr>
+        <w:ind w:left="5040" w:hanging="360"/>
+      </w:pPr>
+    </w:lvl>
+    <w:lvl w:ilvl="7" w:tplc="080A0019" w:tentative="1">
+      <w:start w:val="1"/>
+      <w:numFmt w:val="lowerLetter"/>
+      <w:lvlText w:val="%8."/>
+      <w:lvlJc w:val="left"/>
+      <w:pPr>
+        <w:ind w:left="5760" w:hanging="360"/>
+      </w:pPr>
+    </w:lvl>
+    <w:lvl w:ilvl="8" w:tplc="080A001B" w:tentative="1">
+      <w:start w:val="1"/>
+      <w:numFmt w:val="lowerRoman"/>
+      <w:lvlText w:val="%9."/>
+      <w:lvlJc w:val="right"/>
+      <w:pPr>
+        <w:ind w:left="6480" w:hanging="180"/>
+      </w:pPr>
+    </w:lvl>
+  </w:abstractNum>
+  <w:abstractNum w:abstractNumId="15" w15:restartNumberingAfterBreak="0">
     <w:nsid w:val="2BF16A2C"/>
     <w:multiLevelType w:val="hybridMultilevel"/>
     <w:tmpl w:val="29CCBD40"/>
@@ -3449,7 +6520,7 @@
       </w:pPr>
     </w:lvl>
   </w:abstractNum>
-  <w:abstractNum w:abstractNumId="8" w15:restartNumberingAfterBreak="0">
+  <w:abstractNum w:abstractNumId="16" w15:restartNumberingAfterBreak="0">
     <w:nsid w:val="2F657F0E"/>
     <w:multiLevelType w:val="hybridMultilevel"/>
     <w:tmpl w:val="E2C8C7AA"/>
@@ -3538,7 +6609,96 @@
       </w:pPr>
     </w:lvl>
   </w:abstractNum>
-  <w:abstractNum w:abstractNumId="9" w15:restartNumberingAfterBreak="0">
+  <w:abstractNum w:abstractNumId="17" w15:restartNumberingAfterBreak="0">
+    <w:nsid w:val="304B60BF"/>
+    <w:multiLevelType w:val="hybridMultilevel"/>
+    <w:tmpl w:val="F1423004"/>
+    <w:lvl w:ilvl="0" w:tplc="080A000F">
+      <w:start w:val="1"/>
+      <w:numFmt w:val="decimal"/>
+      <w:lvlText w:val="%1."/>
+      <w:lvlJc w:val="left"/>
+      <w:pPr>
+        <w:ind w:left="720" w:hanging="360"/>
+      </w:pPr>
+      <w:rPr>
+        <w:rFonts w:hint="default"/>
+      </w:rPr>
+    </w:lvl>
+    <w:lvl w:ilvl="1" w:tplc="080A0019" w:tentative="1">
+      <w:start w:val="1"/>
+      <w:numFmt w:val="lowerLetter"/>
+      <w:lvlText w:val="%2."/>
+      <w:lvlJc w:val="left"/>
+      <w:pPr>
+        <w:ind w:left="1440" w:hanging="360"/>
+      </w:pPr>
+    </w:lvl>
+    <w:lvl w:ilvl="2" w:tplc="080A001B" w:tentative="1">
+      <w:start w:val="1"/>
+      <w:numFmt w:val="lowerRoman"/>
+      <w:lvlText w:val="%3."/>
+      <w:lvlJc w:val="right"/>
+      <w:pPr>
+        <w:ind w:left="2160" w:hanging="180"/>
+      </w:pPr>
+    </w:lvl>
+    <w:lvl w:ilvl="3" w:tplc="080A000F" w:tentative="1">
+      <w:start w:val="1"/>
+      <w:numFmt w:val="decimal"/>
+      <w:lvlText w:val="%4."/>
+      <w:lvlJc w:val="left"/>
+      <w:pPr>
+        <w:ind w:left="2880" w:hanging="360"/>
+      </w:pPr>
+    </w:lvl>
+    <w:lvl w:ilvl="4" w:tplc="080A0019" w:tentative="1">
+      <w:start w:val="1"/>
+      <w:numFmt w:val="lowerLetter"/>
+      <w:lvlText w:val="%5."/>
+      <w:lvlJc w:val="left"/>
+      <w:pPr>
+        <w:ind w:left="3600" w:hanging="360"/>
+      </w:pPr>
+    </w:lvl>
+    <w:lvl w:ilvl="5" w:tplc="080A001B" w:tentative="1">
+      <w:start w:val="1"/>
+      <w:numFmt w:val="lowerRoman"/>
+      <w:lvlText w:val="%6."/>
+      <w:lvlJc w:val="right"/>
+      <w:pPr>
+        <w:ind w:left="4320" w:hanging="180"/>
+      </w:pPr>
+    </w:lvl>
+    <w:lvl w:ilvl="6" w:tplc="080A000F" w:tentative="1">
+      <w:start w:val="1"/>
+      <w:numFmt w:val="decimal"/>
+      <w:lvlText w:val="%7."/>
+      <w:lvlJc w:val="left"/>
+      <w:pPr>
+        <w:ind w:left="5040" w:hanging="360"/>
+      </w:pPr>
+    </w:lvl>
+    <w:lvl w:ilvl="7" w:tplc="080A0019" w:tentative="1">
+      <w:start w:val="1"/>
+      <w:numFmt w:val="lowerLetter"/>
+      <w:lvlText w:val="%8."/>
+      <w:lvlJc w:val="left"/>
+      <w:pPr>
+        <w:ind w:left="5760" w:hanging="360"/>
+      </w:pPr>
+    </w:lvl>
+    <w:lvl w:ilvl="8" w:tplc="080A001B" w:tentative="1">
+      <w:start w:val="1"/>
+      <w:numFmt w:val="lowerRoman"/>
+      <w:lvlText w:val="%9."/>
+      <w:lvlJc w:val="right"/>
+      <w:pPr>
+        <w:ind w:left="6480" w:hanging="180"/>
+      </w:pPr>
+    </w:lvl>
+  </w:abstractNum>
+  <w:abstractNum w:abstractNumId="18" w15:restartNumberingAfterBreak="0">
     <w:nsid w:val="32911F78"/>
     <w:multiLevelType w:val="hybridMultilevel"/>
     <w:tmpl w:val="5CB2944E"/>
@@ -3627,7 +6787,185 @@
       </w:pPr>
     </w:lvl>
   </w:abstractNum>
-  <w:abstractNum w:abstractNumId="10" w15:restartNumberingAfterBreak="0">
+  <w:abstractNum w:abstractNumId="19" w15:restartNumberingAfterBreak="0">
+    <w:nsid w:val="3D13321B"/>
+    <w:multiLevelType w:val="hybridMultilevel"/>
+    <w:tmpl w:val="FF76E634"/>
+    <w:lvl w:ilvl="0" w:tplc="080A000F">
+      <w:start w:val="1"/>
+      <w:numFmt w:val="decimal"/>
+      <w:lvlText w:val="%1."/>
+      <w:lvlJc w:val="left"/>
+      <w:pPr>
+        <w:ind w:left="720" w:hanging="360"/>
+      </w:pPr>
+      <w:rPr>
+        <w:rFonts w:hint="default"/>
+      </w:rPr>
+    </w:lvl>
+    <w:lvl w:ilvl="1" w:tplc="080A0019" w:tentative="1">
+      <w:start w:val="1"/>
+      <w:numFmt w:val="lowerLetter"/>
+      <w:lvlText w:val="%2."/>
+      <w:lvlJc w:val="left"/>
+      <w:pPr>
+        <w:ind w:left="1440" w:hanging="360"/>
+      </w:pPr>
+    </w:lvl>
+    <w:lvl w:ilvl="2" w:tplc="080A001B" w:tentative="1">
+      <w:start w:val="1"/>
+      <w:numFmt w:val="lowerRoman"/>
+      <w:lvlText w:val="%3."/>
+      <w:lvlJc w:val="right"/>
+      <w:pPr>
+        <w:ind w:left="2160" w:hanging="180"/>
+      </w:pPr>
+    </w:lvl>
+    <w:lvl w:ilvl="3" w:tplc="080A000F" w:tentative="1">
+      <w:start w:val="1"/>
+      <w:numFmt w:val="decimal"/>
+      <w:lvlText w:val="%4."/>
+      <w:lvlJc w:val="left"/>
+      <w:pPr>
+        <w:ind w:left="2880" w:hanging="360"/>
+      </w:pPr>
+    </w:lvl>
+    <w:lvl w:ilvl="4" w:tplc="080A0019" w:tentative="1">
+      <w:start w:val="1"/>
+      <w:numFmt w:val="lowerLetter"/>
+      <w:lvlText w:val="%5."/>
+      <w:lvlJc w:val="left"/>
+      <w:pPr>
+        <w:ind w:left="3600" w:hanging="360"/>
+      </w:pPr>
+    </w:lvl>
+    <w:lvl w:ilvl="5" w:tplc="080A001B" w:tentative="1">
+      <w:start w:val="1"/>
+      <w:numFmt w:val="lowerRoman"/>
+      <w:lvlText w:val="%6."/>
+      <w:lvlJc w:val="right"/>
+      <w:pPr>
+        <w:ind w:left="4320" w:hanging="180"/>
+      </w:pPr>
+    </w:lvl>
+    <w:lvl w:ilvl="6" w:tplc="080A000F" w:tentative="1">
+      <w:start w:val="1"/>
+      <w:numFmt w:val="decimal"/>
+      <w:lvlText w:val="%7."/>
+      <w:lvlJc w:val="left"/>
+      <w:pPr>
+        <w:ind w:left="5040" w:hanging="360"/>
+      </w:pPr>
+    </w:lvl>
+    <w:lvl w:ilvl="7" w:tplc="080A0019" w:tentative="1">
+      <w:start w:val="1"/>
+      <w:numFmt w:val="lowerLetter"/>
+      <w:lvlText w:val="%8."/>
+      <w:lvlJc w:val="left"/>
+      <w:pPr>
+        <w:ind w:left="5760" w:hanging="360"/>
+      </w:pPr>
+    </w:lvl>
+    <w:lvl w:ilvl="8" w:tplc="080A001B" w:tentative="1">
+      <w:start w:val="1"/>
+      <w:numFmt w:val="lowerRoman"/>
+      <w:lvlText w:val="%9."/>
+      <w:lvlJc w:val="right"/>
+      <w:pPr>
+        <w:ind w:left="6480" w:hanging="180"/>
+      </w:pPr>
+    </w:lvl>
+  </w:abstractNum>
+  <w:abstractNum w:abstractNumId="20" w15:restartNumberingAfterBreak="0">
+    <w:nsid w:val="3D8D15FD"/>
+    <w:multiLevelType w:val="hybridMultilevel"/>
+    <w:tmpl w:val="70C6F528"/>
+    <w:lvl w:ilvl="0" w:tplc="080A000F">
+      <w:start w:val="1"/>
+      <w:numFmt w:val="decimal"/>
+      <w:lvlText w:val="%1."/>
+      <w:lvlJc w:val="left"/>
+      <w:pPr>
+        <w:ind w:left="720" w:hanging="360"/>
+      </w:pPr>
+      <w:rPr>
+        <w:rFonts w:hint="default"/>
+      </w:rPr>
+    </w:lvl>
+    <w:lvl w:ilvl="1" w:tplc="080A0019" w:tentative="1">
+      <w:start w:val="1"/>
+      <w:numFmt w:val="lowerLetter"/>
+      <w:lvlText w:val="%2."/>
+      <w:lvlJc w:val="left"/>
+      <w:pPr>
+        <w:ind w:left="1440" w:hanging="360"/>
+      </w:pPr>
+    </w:lvl>
+    <w:lvl w:ilvl="2" w:tplc="080A001B" w:tentative="1">
+      <w:start w:val="1"/>
+      <w:numFmt w:val="lowerRoman"/>
+      <w:lvlText w:val="%3."/>
+      <w:lvlJc w:val="right"/>
+      <w:pPr>
+        <w:ind w:left="2160" w:hanging="180"/>
+      </w:pPr>
+    </w:lvl>
+    <w:lvl w:ilvl="3" w:tplc="080A000F" w:tentative="1">
+      <w:start w:val="1"/>
+      <w:numFmt w:val="decimal"/>
+      <w:lvlText w:val="%4."/>
+      <w:lvlJc w:val="left"/>
+      <w:pPr>
+        <w:ind w:left="2880" w:hanging="360"/>
+      </w:pPr>
+    </w:lvl>
+    <w:lvl w:ilvl="4" w:tplc="080A0019" w:tentative="1">
+      <w:start w:val="1"/>
+      <w:numFmt w:val="lowerLetter"/>
+      <w:lvlText w:val="%5."/>
+      <w:lvlJc w:val="left"/>
+      <w:pPr>
+        <w:ind w:left="3600" w:hanging="360"/>
+      </w:pPr>
+    </w:lvl>
+    <w:lvl w:ilvl="5" w:tplc="080A001B" w:tentative="1">
+      <w:start w:val="1"/>
+      <w:numFmt w:val="lowerRoman"/>
+      <w:lvlText w:val="%6."/>
+      <w:lvlJc w:val="right"/>
+      <w:pPr>
+        <w:ind w:left="4320" w:hanging="180"/>
+      </w:pPr>
+    </w:lvl>
+    <w:lvl w:ilvl="6" w:tplc="080A000F" w:tentative="1">
+      <w:start w:val="1"/>
+      <w:numFmt w:val="decimal"/>
+      <w:lvlText w:val="%7."/>
+      <w:lvlJc w:val="left"/>
+      <w:pPr>
+        <w:ind w:left="5040" w:hanging="360"/>
+      </w:pPr>
+    </w:lvl>
+    <w:lvl w:ilvl="7" w:tplc="080A0019" w:tentative="1">
+      <w:start w:val="1"/>
+      <w:numFmt w:val="lowerLetter"/>
+      <w:lvlText w:val="%8."/>
+      <w:lvlJc w:val="left"/>
+      <w:pPr>
+        <w:ind w:left="5760" w:hanging="360"/>
+      </w:pPr>
+    </w:lvl>
+    <w:lvl w:ilvl="8" w:tplc="080A001B" w:tentative="1">
+      <w:start w:val="1"/>
+      <w:numFmt w:val="lowerRoman"/>
+      <w:lvlText w:val="%9."/>
+      <w:lvlJc w:val="right"/>
+      <w:pPr>
+        <w:ind w:left="6480" w:hanging="180"/>
+      </w:pPr>
+    </w:lvl>
+  </w:abstractNum>
+  <w:abstractNum w:abstractNumId="21" w15:restartNumberingAfterBreak="0">
     <w:nsid w:val="3E2B4B44"/>
     <w:multiLevelType w:val="hybridMultilevel"/>
     <w:tmpl w:val="C06C651C"/>
@@ -3716,7 +7054,7 @@
       </w:pPr>
     </w:lvl>
   </w:abstractNum>
-  <w:abstractNum w:abstractNumId="11" w15:restartNumberingAfterBreak="0">
+  <w:abstractNum w:abstractNumId="22" w15:restartNumberingAfterBreak="0">
     <w:nsid w:val="427B2663"/>
     <w:multiLevelType w:val="hybridMultilevel"/>
     <w:tmpl w:val="9F203162"/>
@@ -3805,7 +7143,96 @@
       </w:pPr>
     </w:lvl>
   </w:abstractNum>
-  <w:abstractNum w:abstractNumId="12" w15:restartNumberingAfterBreak="0">
+  <w:abstractNum w:abstractNumId="23" w15:restartNumberingAfterBreak="0">
+    <w:nsid w:val="47D73CA9"/>
+    <w:multiLevelType w:val="hybridMultilevel"/>
+    <w:tmpl w:val="AB709092"/>
+    <w:lvl w:ilvl="0" w:tplc="8402A32E">
+      <w:start w:val="1"/>
+      <w:numFmt w:val="decimal"/>
+      <w:lvlText w:val="%1."/>
+      <w:lvlJc w:val="left"/>
+      <w:pPr>
+        <w:ind w:left="1080" w:hanging="360"/>
+      </w:pPr>
+      <w:rPr>
+        <w:rFonts w:hint="default"/>
+      </w:rPr>
+    </w:lvl>
+    <w:lvl w:ilvl="1" w:tplc="080A0019" w:tentative="1">
+      <w:start w:val="1"/>
+      <w:numFmt w:val="lowerLetter"/>
+      <w:lvlText w:val="%2."/>
+      <w:lvlJc w:val="left"/>
+      <w:pPr>
+        <w:ind w:left="1800" w:hanging="360"/>
+      </w:pPr>
+    </w:lvl>
+    <w:lvl w:ilvl="2" w:tplc="080A001B" w:tentative="1">
+      <w:start w:val="1"/>
+      <w:numFmt w:val="lowerRoman"/>
+      <w:lvlText w:val="%3."/>
+      <w:lvlJc w:val="right"/>
+      <w:pPr>
+        <w:ind w:left="2520" w:hanging="180"/>
+      </w:pPr>
+    </w:lvl>
+    <w:lvl w:ilvl="3" w:tplc="080A000F" w:tentative="1">
+      <w:start w:val="1"/>
+      <w:numFmt w:val="decimal"/>
+      <w:lvlText w:val="%4."/>
+      <w:lvlJc w:val="left"/>
+      <w:pPr>
+        <w:ind w:left="3240" w:hanging="360"/>
+      </w:pPr>
+    </w:lvl>
+    <w:lvl w:ilvl="4" w:tplc="080A0019" w:tentative="1">
+      <w:start w:val="1"/>
+      <w:numFmt w:val="lowerLetter"/>
+      <w:lvlText w:val="%5."/>
+      <w:lvlJc w:val="left"/>
+      <w:pPr>
+        <w:ind w:left="3960" w:hanging="360"/>
+      </w:pPr>
+    </w:lvl>
+    <w:lvl w:ilvl="5" w:tplc="080A001B" w:tentative="1">
+      <w:start w:val="1"/>
+      <w:numFmt w:val="lowerRoman"/>
+      <w:lvlText w:val="%6."/>
+      <w:lvlJc w:val="right"/>
+      <w:pPr>
+        <w:ind w:left="4680" w:hanging="180"/>
+      </w:pPr>
+    </w:lvl>
+    <w:lvl w:ilvl="6" w:tplc="080A000F" w:tentative="1">
+      <w:start w:val="1"/>
+      <w:numFmt w:val="decimal"/>
+      <w:lvlText w:val="%7."/>
+      <w:lvlJc w:val="left"/>
+      <w:pPr>
+        <w:ind w:left="5400" w:hanging="360"/>
+      </w:pPr>
+    </w:lvl>
+    <w:lvl w:ilvl="7" w:tplc="080A0019" w:tentative="1">
+      <w:start w:val="1"/>
+      <w:numFmt w:val="lowerLetter"/>
+      <w:lvlText w:val="%8."/>
+      <w:lvlJc w:val="left"/>
+      <w:pPr>
+        <w:ind w:left="6120" w:hanging="360"/>
+      </w:pPr>
+    </w:lvl>
+    <w:lvl w:ilvl="8" w:tplc="080A001B" w:tentative="1">
+      <w:start w:val="1"/>
+      <w:numFmt w:val="lowerRoman"/>
+      <w:lvlText w:val="%9."/>
+      <w:lvlJc w:val="right"/>
+      <w:pPr>
+        <w:ind w:left="6840" w:hanging="180"/>
+      </w:pPr>
+    </w:lvl>
+  </w:abstractNum>
+  <w:abstractNum w:abstractNumId="24" w15:restartNumberingAfterBreak="0">
     <w:nsid w:val="48E71702"/>
     <w:multiLevelType w:val="hybridMultilevel"/>
     <w:tmpl w:val="45BC924E"/>
@@ -3894,7 +7321,96 @@
       </w:pPr>
     </w:lvl>
   </w:abstractNum>
-  <w:abstractNum w:abstractNumId="13" w15:restartNumberingAfterBreak="0">
+  <w:abstractNum w:abstractNumId="25" w15:restartNumberingAfterBreak="0">
+    <w:nsid w:val="4DA74E49"/>
+    <w:multiLevelType w:val="hybridMultilevel"/>
+    <w:tmpl w:val="81CE36F6"/>
+    <w:lvl w:ilvl="0" w:tplc="080A000F">
+      <w:start w:val="1"/>
+      <w:numFmt w:val="decimal"/>
+      <w:lvlText w:val="%1."/>
+      <w:lvlJc w:val="left"/>
+      <w:pPr>
+        <w:ind w:left="720" w:hanging="360"/>
+      </w:pPr>
+      <w:rPr>
+        <w:rFonts w:hint="default"/>
+      </w:rPr>
+    </w:lvl>
+    <w:lvl w:ilvl="1" w:tplc="080A0019" w:tentative="1">
+      <w:start w:val="1"/>
+      <w:numFmt w:val="lowerLetter"/>
+      <w:lvlText w:val="%2."/>
+      <w:lvlJc w:val="left"/>
+      <w:pPr>
+        <w:ind w:left="1440" w:hanging="360"/>
+      </w:pPr>
+    </w:lvl>
+    <w:lvl w:ilvl="2" w:tplc="080A001B" w:tentative="1">
+      <w:start w:val="1"/>
+      <w:numFmt w:val="lowerRoman"/>
+      <w:lvlText w:val="%3."/>
+      <w:lvlJc w:val="right"/>
+      <w:pPr>
+        <w:ind w:left="2160" w:hanging="180"/>
+      </w:pPr>
+    </w:lvl>
+    <w:lvl w:ilvl="3" w:tplc="080A000F" w:tentative="1">
+      <w:start w:val="1"/>
+      <w:numFmt w:val="decimal"/>
+      <w:lvlText w:val="%4."/>
+      <w:lvlJc w:val="left"/>
+      <w:pPr>
+        <w:ind w:left="2880" w:hanging="360"/>
+      </w:pPr>
+    </w:lvl>
+    <w:lvl w:ilvl="4" w:tplc="080A0019" w:tentative="1">
+      <w:start w:val="1"/>
+      <w:numFmt w:val="lowerLetter"/>
+      <w:lvlText w:val="%5."/>
+      <w:lvlJc w:val="left"/>
+      <w:pPr>
+        <w:ind w:left="3600" w:hanging="360"/>
+      </w:pPr>
+    </w:lvl>
+    <w:lvl w:ilvl="5" w:tplc="080A001B" w:tentative="1">
+      <w:start w:val="1"/>
+      <w:numFmt w:val="lowerRoman"/>
+      <w:lvlText w:val="%6."/>
+      <w:lvlJc w:val="right"/>
+      <w:pPr>
+        <w:ind w:left="4320" w:hanging="180"/>
+      </w:pPr>
+    </w:lvl>
+    <w:lvl w:ilvl="6" w:tplc="080A000F" w:tentative="1">
+      <w:start w:val="1"/>
+      <w:numFmt w:val="decimal"/>
+      <w:lvlText w:val="%7."/>
+      <w:lvlJc w:val="left"/>
+      <w:pPr>
+        <w:ind w:left="5040" w:hanging="360"/>
+      </w:pPr>
+    </w:lvl>
+    <w:lvl w:ilvl="7" w:tplc="080A0019" w:tentative="1">
+      <w:start w:val="1"/>
+      <w:numFmt w:val="lowerLetter"/>
+      <w:lvlText w:val="%8."/>
+      <w:lvlJc w:val="left"/>
+      <w:pPr>
+        <w:ind w:left="5760" w:hanging="360"/>
+      </w:pPr>
+    </w:lvl>
+    <w:lvl w:ilvl="8" w:tplc="080A001B" w:tentative="1">
+      <w:start w:val="1"/>
+      <w:numFmt w:val="lowerRoman"/>
+      <w:lvlText w:val="%9."/>
+      <w:lvlJc w:val="right"/>
+      <w:pPr>
+        <w:ind w:left="6480" w:hanging="180"/>
+      </w:pPr>
+    </w:lvl>
+  </w:abstractNum>
+  <w:abstractNum w:abstractNumId="26" w15:restartNumberingAfterBreak="0">
     <w:nsid w:val="4E735CFD"/>
     <w:multiLevelType w:val="hybridMultilevel"/>
     <w:tmpl w:val="840C20EC"/>
@@ -3983,7 +7499,185 @@
       </w:pPr>
     </w:lvl>
   </w:abstractNum>
-  <w:abstractNum w:abstractNumId="14" w15:restartNumberingAfterBreak="0">
+  <w:abstractNum w:abstractNumId="27" w15:restartNumberingAfterBreak="0">
+    <w:nsid w:val="507F6420"/>
+    <w:multiLevelType w:val="hybridMultilevel"/>
+    <w:tmpl w:val="4C887C6A"/>
+    <w:lvl w:ilvl="0" w:tplc="080A000F">
+      <w:start w:val="1"/>
+      <w:numFmt w:val="decimal"/>
+      <w:lvlText w:val="%1."/>
+      <w:lvlJc w:val="left"/>
+      <w:pPr>
+        <w:ind w:left="720" w:hanging="360"/>
+      </w:pPr>
+      <w:rPr>
+        <w:rFonts w:hint="default"/>
+      </w:rPr>
+    </w:lvl>
+    <w:lvl w:ilvl="1" w:tplc="080A0019" w:tentative="1">
+      <w:start w:val="1"/>
+      <w:numFmt w:val="lowerLetter"/>
+      <w:lvlText w:val="%2."/>
+      <w:lvlJc w:val="left"/>
+      <w:pPr>
+        <w:ind w:left="1440" w:hanging="360"/>
+      </w:pPr>
+    </w:lvl>
+    <w:lvl w:ilvl="2" w:tplc="080A001B" w:tentative="1">
+      <w:start w:val="1"/>
+      <w:numFmt w:val="lowerRoman"/>
+      <w:lvlText w:val="%3."/>
+      <w:lvlJc w:val="right"/>
+      <w:pPr>
+        <w:ind w:left="2160" w:hanging="180"/>
+      </w:pPr>
+    </w:lvl>
+    <w:lvl w:ilvl="3" w:tplc="080A000F" w:tentative="1">
+      <w:start w:val="1"/>
+      <w:numFmt w:val="decimal"/>
+      <w:lvlText w:val="%4."/>
+      <w:lvlJc w:val="left"/>
+      <w:pPr>
+        <w:ind w:left="2880" w:hanging="360"/>
+      </w:pPr>
+    </w:lvl>
+    <w:lvl w:ilvl="4" w:tplc="080A0019" w:tentative="1">
+      <w:start w:val="1"/>
+      <w:numFmt w:val="lowerLetter"/>
+      <w:lvlText w:val="%5."/>
+      <w:lvlJc w:val="left"/>
+      <w:pPr>
+        <w:ind w:left="3600" w:hanging="360"/>
+      </w:pPr>
+    </w:lvl>
+    <w:lvl w:ilvl="5" w:tplc="080A001B" w:tentative="1">
+      <w:start w:val="1"/>
+      <w:numFmt w:val="lowerRoman"/>
+      <w:lvlText w:val="%6."/>
+      <w:lvlJc w:val="right"/>
+      <w:pPr>
+        <w:ind w:left="4320" w:hanging="180"/>
+      </w:pPr>
+    </w:lvl>
+    <w:lvl w:ilvl="6" w:tplc="080A000F" w:tentative="1">
+      <w:start w:val="1"/>
+      <w:numFmt w:val="decimal"/>
+      <w:lvlText w:val="%7."/>
+      <w:lvlJc w:val="left"/>
+      <w:pPr>
+        <w:ind w:left="5040" w:hanging="360"/>
+      </w:pPr>
+    </w:lvl>
+    <w:lvl w:ilvl="7" w:tplc="080A0019" w:tentative="1">
+      <w:start w:val="1"/>
+      <w:numFmt w:val="lowerLetter"/>
+      <w:lvlText w:val="%8."/>
+      <w:lvlJc w:val="left"/>
+      <w:pPr>
+        <w:ind w:left="5760" w:hanging="360"/>
+      </w:pPr>
+    </w:lvl>
+    <w:lvl w:ilvl="8" w:tplc="080A001B" w:tentative="1">
+      <w:start w:val="1"/>
+      <w:numFmt w:val="lowerRoman"/>
+      <w:lvlText w:val="%9."/>
+      <w:lvlJc w:val="right"/>
+      <w:pPr>
+        <w:ind w:left="6480" w:hanging="180"/>
+      </w:pPr>
+    </w:lvl>
+  </w:abstractNum>
+  <w:abstractNum w:abstractNumId="28" w15:restartNumberingAfterBreak="0">
+    <w:nsid w:val="5CE040F5"/>
+    <w:multiLevelType w:val="hybridMultilevel"/>
+    <w:tmpl w:val="AB322406"/>
+    <w:lvl w:ilvl="0" w:tplc="080A000F">
+      <w:start w:val="1"/>
+      <w:numFmt w:val="decimal"/>
+      <w:lvlText w:val="%1."/>
+      <w:lvlJc w:val="left"/>
+      <w:pPr>
+        <w:ind w:left="720" w:hanging="360"/>
+      </w:pPr>
+      <w:rPr>
+        <w:rFonts w:hint="default"/>
+      </w:rPr>
+    </w:lvl>
+    <w:lvl w:ilvl="1" w:tplc="080A0019" w:tentative="1">
+      <w:start w:val="1"/>
+      <w:numFmt w:val="lowerLetter"/>
+      <w:lvlText w:val="%2."/>
+      <w:lvlJc w:val="left"/>
+      <w:pPr>
+        <w:ind w:left="1440" w:hanging="360"/>
+      </w:pPr>
+    </w:lvl>
+    <w:lvl w:ilvl="2" w:tplc="080A001B" w:tentative="1">
+      <w:start w:val="1"/>
+      <w:numFmt w:val="lowerRoman"/>
+      <w:lvlText w:val="%3."/>
+      <w:lvlJc w:val="right"/>
+      <w:pPr>
+        <w:ind w:left="2160" w:hanging="180"/>
+      </w:pPr>
+    </w:lvl>
+    <w:lvl w:ilvl="3" w:tplc="080A000F" w:tentative="1">
+      <w:start w:val="1"/>
+      <w:numFmt w:val="decimal"/>
+      <w:lvlText w:val="%4."/>
+      <w:lvlJc w:val="left"/>
+      <w:pPr>
+        <w:ind w:left="2880" w:hanging="360"/>
+      </w:pPr>
+    </w:lvl>
+    <w:lvl w:ilvl="4" w:tplc="080A0019" w:tentative="1">
+      <w:start w:val="1"/>
+      <w:numFmt w:val="lowerLetter"/>
+      <w:lvlText w:val="%5."/>
+      <w:lvlJc w:val="left"/>
+      <w:pPr>
+        <w:ind w:left="3600" w:hanging="360"/>
+      </w:pPr>
+    </w:lvl>
+    <w:lvl w:ilvl="5" w:tplc="080A001B" w:tentative="1">
+      <w:start w:val="1"/>
+      <w:numFmt w:val="lowerRoman"/>
+      <w:lvlText w:val="%6."/>
+      <w:lvlJc w:val="right"/>
+      <w:pPr>
+        <w:ind w:left="4320" w:hanging="180"/>
+      </w:pPr>
+    </w:lvl>
+    <w:lvl w:ilvl="6" w:tplc="080A000F" w:tentative="1">
+      <w:start w:val="1"/>
+      <w:numFmt w:val="decimal"/>
+      <w:lvlText w:val="%7."/>
+      <w:lvlJc w:val="left"/>
+      <w:pPr>
+        <w:ind w:left="5040" w:hanging="360"/>
+      </w:pPr>
+    </w:lvl>
+    <w:lvl w:ilvl="7" w:tplc="080A0019" w:tentative="1">
+      <w:start w:val="1"/>
+      <w:numFmt w:val="lowerLetter"/>
+      <w:lvlText w:val="%8."/>
+      <w:lvlJc w:val="left"/>
+      <w:pPr>
+        <w:ind w:left="5760" w:hanging="360"/>
+      </w:pPr>
+    </w:lvl>
+    <w:lvl w:ilvl="8" w:tplc="080A001B" w:tentative="1">
+      <w:start w:val="1"/>
+      <w:numFmt w:val="lowerRoman"/>
+      <w:lvlText w:val="%9."/>
+      <w:lvlJc w:val="right"/>
+      <w:pPr>
+        <w:ind w:left="6480" w:hanging="180"/>
+      </w:pPr>
+    </w:lvl>
+  </w:abstractNum>
+  <w:abstractNum w:abstractNumId="29" w15:restartNumberingAfterBreak="0">
     <w:nsid w:val="5CE21733"/>
     <w:multiLevelType w:val="hybridMultilevel"/>
     <w:tmpl w:val="17F80DC2"/>
@@ -4096,7 +7790,96 @@
       </w:rPr>
     </w:lvl>
   </w:abstractNum>
-  <w:abstractNum w:abstractNumId="15" w15:restartNumberingAfterBreak="0">
+  <w:abstractNum w:abstractNumId="30" w15:restartNumberingAfterBreak="0">
+    <w:nsid w:val="60B13A86"/>
+    <w:multiLevelType w:val="hybridMultilevel"/>
+    <w:tmpl w:val="60BA5908"/>
+    <w:lvl w:ilvl="0" w:tplc="080A000F">
+      <w:start w:val="1"/>
+      <w:numFmt w:val="decimal"/>
+      <w:lvlText w:val="%1."/>
+      <w:lvlJc w:val="left"/>
+      <w:pPr>
+        <w:ind w:left="720" w:hanging="360"/>
+      </w:pPr>
+      <w:rPr>
+        <w:rFonts w:hint="default"/>
+      </w:rPr>
+    </w:lvl>
+    <w:lvl w:ilvl="1" w:tplc="080A0019" w:tentative="1">
+      <w:start w:val="1"/>
+      <w:numFmt w:val="lowerLetter"/>
+      <w:lvlText w:val="%2."/>
+      <w:lvlJc w:val="left"/>
+      <w:pPr>
+        <w:ind w:left="1440" w:hanging="360"/>
+      </w:pPr>
+    </w:lvl>
+    <w:lvl w:ilvl="2" w:tplc="080A001B" w:tentative="1">
+      <w:start w:val="1"/>
+      <w:numFmt w:val="lowerRoman"/>
+      <w:lvlText w:val="%3."/>
+      <w:lvlJc w:val="right"/>
+      <w:pPr>
+        <w:ind w:left="2160" w:hanging="180"/>
+      </w:pPr>
+    </w:lvl>
+    <w:lvl w:ilvl="3" w:tplc="080A000F" w:tentative="1">
+      <w:start w:val="1"/>
+      <w:numFmt w:val="decimal"/>
+      <w:lvlText w:val="%4."/>
+      <w:lvlJc w:val="left"/>
+      <w:pPr>
+        <w:ind w:left="2880" w:hanging="360"/>
+      </w:pPr>
+    </w:lvl>
+    <w:lvl w:ilvl="4" w:tplc="080A0019" w:tentative="1">
+      <w:start w:val="1"/>
+      <w:numFmt w:val="lowerLetter"/>
+      <w:lvlText w:val="%5."/>
+      <w:lvlJc w:val="left"/>
+      <w:pPr>
+        <w:ind w:left="3600" w:hanging="360"/>
+      </w:pPr>
+    </w:lvl>
+    <w:lvl w:ilvl="5" w:tplc="080A001B" w:tentative="1">
+      <w:start w:val="1"/>
+      <w:numFmt w:val="lowerRoman"/>
+      <w:lvlText w:val="%6."/>
+      <w:lvlJc w:val="right"/>
+      <w:pPr>
+        <w:ind w:left="4320" w:hanging="180"/>
+      </w:pPr>
+    </w:lvl>
+    <w:lvl w:ilvl="6" w:tplc="080A000F" w:tentative="1">
+      <w:start w:val="1"/>
+      <w:numFmt w:val="decimal"/>
+      <w:lvlText w:val="%7."/>
+      <w:lvlJc w:val="left"/>
+      <w:pPr>
+        <w:ind w:left="5040" w:hanging="360"/>
+      </w:pPr>
+    </w:lvl>
+    <w:lvl w:ilvl="7" w:tplc="080A0019" w:tentative="1">
+      <w:start w:val="1"/>
+      <w:numFmt w:val="lowerLetter"/>
+      <w:lvlText w:val="%8."/>
+      <w:lvlJc w:val="left"/>
+      <w:pPr>
+        <w:ind w:left="5760" w:hanging="360"/>
+      </w:pPr>
+    </w:lvl>
+    <w:lvl w:ilvl="8" w:tplc="080A001B" w:tentative="1">
+      <w:start w:val="1"/>
+      <w:numFmt w:val="lowerRoman"/>
+      <w:lvlText w:val="%9."/>
+      <w:lvlJc w:val="right"/>
+      <w:pPr>
+        <w:ind w:left="6480" w:hanging="180"/>
+      </w:pPr>
+    </w:lvl>
+  </w:abstractNum>
+  <w:abstractNum w:abstractNumId="31" w15:restartNumberingAfterBreak="0">
     <w:nsid w:val="60E7474A"/>
     <w:multiLevelType w:val="hybridMultilevel"/>
     <w:tmpl w:val="8A426E74"/>
@@ -4185,7 +7968,96 @@
       </w:pPr>
     </w:lvl>
   </w:abstractNum>
-  <w:abstractNum w:abstractNumId="16" w15:restartNumberingAfterBreak="0">
+  <w:abstractNum w:abstractNumId="32" w15:restartNumberingAfterBreak="0">
+    <w:nsid w:val="660B79AE"/>
+    <w:multiLevelType w:val="hybridMultilevel"/>
+    <w:tmpl w:val="94B69E94"/>
+    <w:lvl w:ilvl="0" w:tplc="080A000F">
+      <w:start w:val="1"/>
+      <w:numFmt w:val="decimal"/>
+      <w:lvlText w:val="%1."/>
+      <w:lvlJc w:val="left"/>
+      <w:pPr>
+        <w:ind w:left="720" w:hanging="360"/>
+      </w:pPr>
+      <w:rPr>
+        <w:rFonts w:hint="default"/>
+      </w:rPr>
+    </w:lvl>
+    <w:lvl w:ilvl="1" w:tplc="080A0019" w:tentative="1">
+      <w:start w:val="1"/>
+      <w:numFmt w:val="lowerLetter"/>
+      <w:lvlText w:val="%2."/>
+      <w:lvlJc w:val="left"/>
+      <w:pPr>
+        <w:ind w:left="1440" w:hanging="360"/>
+      </w:pPr>
+    </w:lvl>
+    <w:lvl w:ilvl="2" w:tplc="080A001B" w:tentative="1">
+      <w:start w:val="1"/>
+      <w:numFmt w:val="lowerRoman"/>
+      <w:lvlText w:val="%3."/>
+      <w:lvlJc w:val="right"/>
+      <w:pPr>
+        <w:ind w:left="2160" w:hanging="180"/>
+      </w:pPr>
+    </w:lvl>
+    <w:lvl w:ilvl="3" w:tplc="080A000F" w:tentative="1">
+      <w:start w:val="1"/>
+      <w:numFmt w:val="decimal"/>
+      <w:lvlText w:val="%4."/>
+      <w:lvlJc w:val="left"/>
+      <w:pPr>
+        <w:ind w:left="2880" w:hanging="360"/>
+      </w:pPr>
+    </w:lvl>
+    <w:lvl w:ilvl="4" w:tplc="080A0019" w:tentative="1">
+      <w:start w:val="1"/>
+      <w:numFmt w:val="lowerLetter"/>
+      <w:lvlText w:val="%5."/>
+      <w:lvlJc w:val="left"/>
+      <w:pPr>
+        <w:ind w:left="3600" w:hanging="360"/>
+      </w:pPr>
+    </w:lvl>
+    <w:lvl w:ilvl="5" w:tplc="080A001B" w:tentative="1">
+      <w:start w:val="1"/>
+      <w:numFmt w:val="lowerRoman"/>
+      <w:lvlText w:val="%6."/>
+      <w:lvlJc w:val="right"/>
+      <w:pPr>
+        <w:ind w:left="4320" w:hanging="180"/>
+      </w:pPr>
+    </w:lvl>
+    <w:lvl w:ilvl="6" w:tplc="080A000F" w:tentative="1">
+      <w:start w:val="1"/>
+      <w:numFmt w:val="decimal"/>
+      <w:lvlText w:val="%7."/>
+      <w:lvlJc w:val="left"/>
+      <w:pPr>
+        <w:ind w:left="5040" w:hanging="360"/>
+      </w:pPr>
+    </w:lvl>
+    <w:lvl w:ilvl="7" w:tplc="080A0019" w:tentative="1">
+      <w:start w:val="1"/>
+      <w:numFmt w:val="lowerLetter"/>
+      <w:lvlText w:val="%8."/>
+      <w:lvlJc w:val="left"/>
+      <w:pPr>
+        <w:ind w:left="5760" w:hanging="360"/>
+      </w:pPr>
+    </w:lvl>
+    <w:lvl w:ilvl="8" w:tplc="080A001B" w:tentative="1">
+      <w:start w:val="1"/>
+      <w:numFmt w:val="lowerRoman"/>
+      <w:lvlText w:val="%9."/>
+      <w:lvlJc w:val="right"/>
+      <w:pPr>
+        <w:ind w:left="6480" w:hanging="180"/>
+      </w:pPr>
+    </w:lvl>
+  </w:abstractNum>
+  <w:abstractNum w:abstractNumId="33" w15:restartNumberingAfterBreak="0">
     <w:nsid w:val="66884833"/>
     <w:multiLevelType w:val="hybridMultilevel"/>
     <w:tmpl w:val="AFD059BA"/>
@@ -4274,7 +8146,96 @@
       </w:pPr>
     </w:lvl>
   </w:abstractNum>
-  <w:abstractNum w:abstractNumId="17" w15:restartNumberingAfterBreak="0">
+  <w:abstractNum w:abstractNumId="34" w15:restartNumberingAfterBreak="0">
+    <w:nsid w:val="6A726AB0"/>
+    <w:multiLevelType w:val="hybridMultilevel"/>
+    <w:tmpl w:val="043E32F0"/>
+    <w:lvl w:ilvl="0" w:tplc="080A000F">
+      <w:start w:val="1"/>
+      <w:numFmt w:val="decimal"/>
+      <w:lvlText w:val="%1."/>
+      <w:lvlJc w:val="left"/>
+      <w:pPr>
+        <w:ind w:left="720" w:hanging="360"/>
+      </w:pPr>
+      <w:rPr>
+        <w:rFonts w:hint="default"/>
+      </w:rPr>
+    </w:lvl>
+    <w:lvl w:ilvl="1" w:tplc="080A0019" w:tentative="1">
+      <w:start w:val="1"/>
+      <w:numFmt w:val="lowerLetter"/>
+      <w:lvlText w:val="%2."/>
+      <w:lvlJc w:val="left"/>
+      <w:pPr>
+        <w:ind w:left="1440" w:hanging="360"/>
+      </w:pPr>
+    </w:lvl>
+    <w:lvl w:ilvl="2" w:tplc="080A001B" w:tentative="1">
+      <w:start w:val="1"/>
+      <w:numFmt w:val="lowerRoman"/>
+      <w:lvlText w:val="%3."/>
+      <w:lvlJc w:val="right"/>
+      <w:pPr>
+        <w:ind w:left="2160" w:hanging="180"/>
+      </w:pPr>
+    </w:lvl>
+    <w:lvl w:ilvl="3" w:tplc="080A000F" w:tentative="1">
+      <w:start w:val="1"/>
+      <w:numFmt w:val="decimal"/>
+      <w:lvlText w:val="%4."/>
+      <w:lvlJc w:val="left"/>
+      <w:pPr>
+        <w:ind w:left="2880" w:hanging="360"/>
+      </w:pPr>
+    </w:lvl>
+    <w:lvl w:ilvl="4" w:tplc="080A0019" w:tentative="1">
+      <w:start w:val="1"/>
+      <w:numFmt w:val="lowerLetter"/>
+      <w:lvlText w:val="%5."/>
+      <w:lvlJc w:val="left"/>
+      <w:pPr>
+        <w:ind w:left="3600" w:hanging="360"/>
+      </w:pPr>
+    </w:lvl>
+    <w:lvl w:ilvl="5" w:tplc="080A001B" w:tentative="1">
+      <w:start w:val="1"/>
+      <w:numFmt w:val="lowerRoman"/>
+      <w:lvlText w:val="%6."/>
+      <w:lvlJc w:val="right"/>
+      <w:pPr>
+        <w:ind w:left="4320" w:hanging="180"/>
+      </w:pPr>
+    </w:lvl>
+    <w:lvl w:ilvl="6" w:tplc="080A000F" w:tentative="1">
+      <w:start w:val="1"/>
+      <w:numFmt w:val="decimal"/>
+      <w:lvlText w:val="%7."/>
+      <w:lvlJc w:val="left"/>
+      <w:pPr>
+        <w:ind w:left="5040" w:hanging="360"/>
+      </w:pPr>
+    </w:lvl>
+    <w:lvl w:ilvl="7" w:tplc="080A0019" w:tentative="1">
+      <w:start w:val="1"/>
+      <w:numFmt w:val="lowerLetter"/>
+      <w:lvlText w:val="%8."/>
+      <w:lvlJc w:val="left"/>
+      <w:pPr>
+        <w:ind w:left="5760" w:hanging="360"/>
+      </w:pPr>
+    </w:lvl>
+    <w:lvl w:ilvl="8" w:tplc="080A001B" w:tentative="1">
+      <w:start w:val="1"/>
+      <w:numFmt w:val="lowerRoman"/>
+      <w:lvlText w:val="%9."/>
+      <w:lvlJc w:val="right"/>
+      <w:pPr>
+        <w:ind w:left="6480" w:hanging="180"/>
+      </w:pPr>
+    </w:lvl>
+  </w:abstractNum>
+  <w:abstractNum w:abstractNumId="35" w15:restartNumberingAfterBreak="0">
     <w:nsid w:val="6D14609B"/>
     <w:multiLevelType w:val="hybridMultilevel"/>
     <w:tmpl w:val="E13EAF1A"/>
@@ -4363,7 +8324,96 @@
       </w:pPr>
     </w:lvl>
   </w:abstractNum>
-  <w:abstractNum w:abstractNumId="18" w15:restartNumberingAfterBreak="0">
+  <w:abstractNum w:abstractNumId="36" w15:restartNumberingAfterBreak="0">
+    <w:nsid w:val="756F0186"/>
+    <w:multiLevelType w:val="hybridMultilevel"/>
+    <w:tmpl w:val="F914075A"/>
+    <w:lvl w:ilvl="0" w:tplc="080A000F">
+      <w:start w:val="1"/>
+      <w:numFmt w:val="decimal"/>
+      <w:lvlText w:val="%1."/>
+      <w:lvlJc w:val="left"/>
+      <w:pPr>
+        <w:ind w:left="720" w:hanging="360"/>
+      </w:pPr>
+      <w:rPr>
+        <w:rFonts w:hint="default"/>
+      </w:rPr>
+    </w:lvl>
+    <w:lvl w:ilvl="1" w:tplc="080A0019" w:tentative="1">
+      <w:start w:val="1"/>
+      <w:numFmt w:val="lowerLetter"/>
+      <w:lvlText w:val="%2."/>
+      <w:lvlJc w:val="left"/>
+      <w:pPr>
+        <w:ind w:left="1440" w:hanging="360"/>
+      </w:pPr>
+    </w:lvl>
+    <w:lvl w:ilvl="2" w:tplc="080A001B" w:tentative="1">
+      <w:start w:val="1"/>
+      <w:numFmt w:val="lowerRoman"/>
+      <w:lvlText w:val="%3."/>
+      <w:lvlJc w:val="right"/>
+      <w:pPr>
+        <w:ind w:left="2160" w:hanging="180"/>
+      </w:pPr>
+    </w:lvl>
+    <w:lvl w:ilvl="3" w:tplc="080A000F" w:tentative="1">
+      <w:start w:val="1"/>
+      <w:numFmt w:val="decimal"/>
+      <w:lvlText w:val="%4."/>
+      <w:lvlJc w:val="left"/>
+      <w:pPr>
+        <w:ind w:left="2880" w:hanging="360"/>
+      </w:pPr>
+    </w:lvl>
+    <w:lvl w:ilvl="4" w:tplc="080A0019" w:tentative="1">
+      <w:start w:val="1"/>
+      <w:numFmt w:val="lowerLetter"/>
+      <w:lvlText w:val="%5."/>
+      <w:lvlJc w:val="left"/>
+      <w:pPr>
+        <w:ind w:left="3600" w:hanging="360"/>
+      </w:pPr>
+    </w:lvl>
+    <w:lvl w:ilvl="5" w:tplc="080A001B" w:tentative="1">
+      <w:start w:val="1"/>
+      <w:numFmt w:val="lowerRoman"/>
+      <w:lvlText w:val="%6."/>
+      <w:lvlJc w:val="right"/>
+      <w:pPr>
+        <w:ind w:left="4320" w:hanging="180"/>
+      </w:pPr>
+    </w:lvl>
+    <w:lvl w:ilvl="6" w:tplc="080A000F" w:tentative="1">
+      <w:start w:val="1"/>
+      <w:numFmt w:val="decimal"/>
+      <w:lvlText w:val="%7."/>
+      <w:lvlJc w:val="left"/>
+      <w:pPr>
+        <w:ind w:left="5040" w:hanging="360"/>
+      </w:pPr>
+    </w:lvl>
+    <w:lvl w:ilvl="7" w:tplc="080A0019" w:tentative="1">
+      <w:start w:val="1"/>
+      <w:numFmt w:val="lowerLetter"/>
+      <w:lvlText w:val="%8."/>
+      <w:lvlJc w:val="left"/>
+      <w:pPr>
+        <w:ind w:left="5760" w:hanging="360"/>
+      </w:pPr>
+    </w:lvl>
+    <w:lvl w:ilvl="8" w:tplc="080A001B" w:tentative="1">
+      <w:start w:val="1"/>
+      <w:numFmt w:val="lowerRoman"/>
+      <w:lvlText w:val="%9."/>
+      <w:lvlJc w:val="right"/>
+      <w:pPr>
+        <w:ind w:left="6480" w:hanging="180"/>
+      </w:pPr>
+    </w:lvl>
+  </w:abstractNum>
+  <w:abstractNum w:abstractNumId="37" w15:restartNumberingAfterBreak="0">
     <w:nsid w:val="789708C0"/>
     <w:multiLevelType w:val="hybridMultilevel"/>
     <w:tmpl w:val="C4C0A014"/>
@@ -4452,7 +8502,96 @@
       </w:pPr>
     </w:lvl>
   </w:abstractNum>
-  <w:abstractNum w:abstractNumId="19" w15:restartNumberingAfterBreak="0">
+  <w:abstractNum w:abstractNumId="38" w15:restartNumberingAfterBreak="0">
+    <w:nsid w:val="7A8355EA"/>
+    <w:multiLevelType w:val="hybridMultilevel"/>
+    <w:tmpl w:val="E71804B2"/>
+    <w:lvl w:ilvl="0" w:tplc="080A000F">
+      <w:start w:val="1"/>
+      <w:numFmt w:val="decimal"/>
+      <w:lvlText w:val="%1."/>
+      <w:lvlJc w:val="left"/>
+      <w:pPr>
+        <w:ind w:left="720" w:hanging="360"/>
+      </w:pPr>
+      <w:rPr>
+        <w:rFonts w:hint="default"/>
+      </w:rPr>
+    </w:lvl>
+    <w:lvl w:ilvl="1" w:tplc="080A0019" w:tentative="1">
+      <w:start w:val="1"/>
+      <w:numFmt w:val="lowerLetter"/>
+      <w:lvlText w:val="%2."/>
+      <w:lvlJc w:val="left"/>
+      <w:pPr>
+        <w:ind w:left="1440" w:hanging="360"/>
+      </w:pPr>
+    </w:lvl>
+    <w:lvl w:ilvl="2" w:tplc="080A001B" w:tentative="1">
+      <w:start w:val="1"/>
+      <w:numFmt w:val="lowerRoman"/>
+      <w:lvlText w:val="%3."/>
+      <w:lvlJc w:val="right"/>
+      <w:pPr>
+        <w:ind w:left="2160" w:hanging="180"/>
+      </w:pPr>
+    </w:lvl>
+    <w:lvl w:ilvl="3" w:tplc="080A000F" w:tentative="1">
+      <w:start w:val="1"/>
+      <w:numFmt w:val="decimal"/>
+      <w:lvlText w:val="%4."/>
+      <w:lvlJc w:val="left"/>
+      <w:pPr>
+        <w:ind w:left="2880" w:hanging="360"/>
+      </w:pPr>
+    </w:lvl>
+    <w:lvl w:ilvl="4" w:tplc="080A0019" w:tentative="1">
+      <w:start w:val="1"/>
+      <w:numFmt w:val="lowerLetter"/>
+      <w:lvlText w:val="%5."/>
+      <w:lvlJc w:val="left"/>
+      <w:pPr>
+        <w:ind w:left="3600" w:hanging="360"/>
+      </w:pPr>
+    </w:lvl>
+    <w:lvl w:ilvl="5" w:tplc="080A001B" w:tentative="1">
+      <w:start w:val="1"/>
+      <w:numFmt w:val="lowerRoman"/>
+      <w:lvlText w:val="%6."/>
+      <w:lvlJc w:val="right"/>
+      <w:pPr>
+        <w:ind w:left="4320" w:hanging="180"/>
+      </w:pPr>
+    </w:lvl>
+    <w:lvl w:ilvl="6" w:tplc="080A000F" w:tentative="1">
+      <w:start w:val="1"/>
+      <w:numFmt w:val="decimal"/>
+      <w:lvlText w:val="%7."/>
+      <w:lvlJc w:val="left"/>
+      <w:pPr>
+        <w:ind w:left="5040" w:hanging="360"/>
+      </w:pPr>
+    </w:lvl>
+    <w:lvl w:ilvl="7" w:tplc="080A0019" w:tentative="1">
+      <w:start w:val="1"/>
+      <w:numFmt w:val="lowerLetter"/>
+      <w:lvlText w:val="%8."/>
+      <w:lvlJc w:val="left"/>
+      <w:pPr>
+        <w:ind w:left="5760" w:hanging="360"/>
+      </w:pPr>
+    </w:lvl>
+    <w:lvl w:ilvl="8" w:tplc="080A001B" w:tentative="1">
+      <w:start w:val="1"/>
+      <w:numFmt w:val="lowerRoman"/>
+      <w:lvlText w:val="%9."/>
+      <w:lvlJc w:val="right"/>
+      <w:pPr>
+        <w:ind w:left="6480" w:hanging="180"/>
+      </w:pPr>
+    </w:lvl>
+  </w:abstractNum>
+  <w:abstractNum w:abstractNumId="39" w15:restartNumberingAfterBreak="0">
     <w:nsid w:val="7FB76133"/>
     <w:multiLevelType w:val="hybridMultilevel"/>
     <w:tmpl w:val="5F547A7E"/>
@@ -4542,63 +8681,123 @@
     </w:lvl>
   </w:abstractNum>
   <w:num w:numId="1" w16cid:durableId="466320785">
+    <w:abstractNumId w:val="2"/>
+  </w:num>
+  <w:num w:numId="2" w16cid:durableId="1488547807">
+    <w:abstractNumId w:val="29"/>
+  </w:num>
+  <w:num w:numId="3" w16cid:durableId="92437593">
+    <w:abstractNumId w:val="9"/>
+  </w:num>
+  <w:num w:numId="4" w16cid:durableId="1268077432">
+    <w:abstractNumId w:val="21"/>
+  </w:num>
+  <w:num w:numId="5" w16cid:durableId="619267094">
+    <w:abstractNumId w:val="39"/>
+  </w:num>
+  <w:num w:numId="6" w16cid:durableId="1749687222">
+    <w:abstractNumId w:val="35"/>
+  </w:num>
+  <w:num w:numId="7" w16cid:durableId="542329568">
+    <w:abstractNumId w:val="31"/>
+  </w:num>
+  <w:num w:numId="8" w16cid:durableId="801381296">
+    <w:abstractNumId w:val="37"/>
+  </w:num>
+  <w:num w:numId="9" w16cid:durableId="297221495">
+    <w:abstractNumId w:val="26"/>
+  </w:num>
+  <w:num w:numId="10" w16cid:durableId="1043213323">
     <w:abstractNumId w:val="1"/>
   </w:num>
-  <w:num w:numId="2" w16cid:durableId="1488547807">
+  <w:num w:numId="11" w16cid:durableId="729965387">
+    <w:abstractNumId w:val="11"/>
+  </w:num>
+  <w:num w:numId="12" w16cid:durableId="1551264816">
+    <w:abstractNumId w:val="18"/>
+  </w:num>
+  <w:num w:numId="13" w16cid:durableId="1473598722">
+    <w:abstractNumId w:val="10"/>
+  </w:num>
+  <w:num w:numId="14" w16cid:durableId="823088912">
+    <w:abstractNumId w:val="33"/>
+  </w:num>
+  <w:num w:numId="15" w16cid:durableId="718045056">
+    <w:abstractNumId w:val="15"/>
+  </w:num>
+  <w:num w:numId="16" w16cid:durableId="1872526152">
+    <w:abstractNumId w:val="24"/>
+  </w:num>
+  <w:num w:numId="17" w16cid:durableId="523056596">
+    <w:abstractNumId w:val="22"/>
+  </w:num>
+  <w:num w:numId="18" w16cid:durableId="1131096224">
+    <w:abstractNumId w:val="3"/>
+  </w:num>
+  <w:num w:numId="19" w16cid:durableId="1756781776">
+    <w:abstractNumId w:val="16"/>
+  </w:num>
+  <w:num w:numId="20" w16cid:durableId="175580373">
+    <w:abstractNumId w:val="13"/>
+  </w:num>
+  <w:num w:numId="21" w16cid:durableId="885676664">
+    <w:abstractNumId w:val="34"/>
+  </w:num>
+  <w:num w:numId="22" w16cid:durableId="948514656">
     <w:abstractNumId w:val="14"/>
   </w:num>
-  <w:num w:numId="3" w16cid:durableId="92437593">
-    <w:abstractNumId w:val="3"/>
+  <w:num w:numId="23" w16cid:durableId="137692809">
+    <w:abstractNumId w:val="28"/>
   </w:num>
-  <w:num w:numId="4" w16cid:durableId="1268077432">
-    <w:abstractNumId w:val="10"/>
+  <w:num w:numId="24" w16cid:durableId="87233568">
+    <w:abstractNumId w:val="20"/>
   </w:num>
-  <w:num w:numId="5" w16cid:durableId="619267094">
+  <w:num w:numId="25" w16cid:durableId="2096242172">
+    <w:abstractNumId w:val="38"/>
+  </w:num>
+  <w:num w:numId="26" w16cid:durableId="375937698">
+    <w:abstractNumId w:val="23"/>
+  </w:num>
+  <w:num w:numId="27" w16cid:durableId="1459059275">
+    <w:abstractNumId w:val="5"/>
+  </w:num>
+  <w:num w:numId="28" w16cid:durableId="1820152902">
+    <w:abstractNumId w:val="32"/>
+  </w:num>
+  <w:num w:numId="29" w16cid:durableId="2015455877">
+    <w:abstractNumId w:val="30"/>
+  </w:num>
+  <w:num w:numId="30" w16cid:durableId="707532051">
+    <w:abstractNumId w:val="0"/>
+  </w:num>
+  <w:num w:numId="31" w16cid:durableId="222761360">
+    <w:abstractNumId w:val="36"/>
+  </w:num>
+  <w:num w:numId="32" w16cid:durableId="1076518712">
+    <w:abstractNumId w:val="25"/>
+  </w:num>
+  <w:num w:numId="33" w16cid:durableId="600338035">
+    <w:abstractNumId w:val="17"/>
+  </w:num>
+  <w:num w:numId="34" w16cid:durableId="1678574572">
+    <w:abstractNumId w:val="27"/>
+  </w:num>
+  <w:num w:numId="35" w16cid:durableId="1116174730">
     <w:abstractNumId w:val="19"/>
   </w:num>
-  <w:num w:numId="6" w16cid:durableId="1749687222">
-    <w:abstractNumId w:val="17"/>
+  <w:num w:numId="36" w16cid:durableId="73825237">
+    <w:abstractNumId w:val="12"/>
   </w:num>
-  <w:num w:numId="7" w16cid:durableId="542329568">
-    <w:abstractNumId w:val="15"/>
-  </w:num>
-  <w:num w:numId="8" w16cid:durableId="801381296">
-    <w:abstractNumId w:val="18"/>
-  </w:num>
-  <w:num w:numId="9" w16cid:durableId="297221495">
-    <w:abstractNumId w:val="13"/>
-  </w:num>
-  <w:num w:numId="10" w16cid:durableId="1043213323">
-    <w:abstractNumId w:val="0"/>
-  </w:num>
-  <w:num w:numId="11" w16cid:durableId="729965387">
-    <w:abstractNumId w:val="5"/>
-  </w:num>
-  <w:num w:numId="12" w16cid:durableId="1551264816">
-    <w:abstractNumId w:val="9"/>
-  </w:num>
-  <w:num w:numId="13" w16cid:durableId="1473598722">
+  <w:num w:numId="37" w16cid:durableId="1492788598">
     <w:abstractNumId w:val="4"/>
   </w:num>
-  <w:num w:numId="14" w16cid:durableId="823088912">
-    <w:abstractNumId w:val="16"/>
-  </w:num>
-  <w:num w:numId="15" w16cid:durableId="718045056">
+  <w:num w:numId="38" w16cid:durableId="2132820121">
     <w:abstractNumId w:val="7"/>
   </w:num>
-  <w:num w:numId="16" w16cid:durableId="1872526152">
-    <w:abstractNumId w:val="12"/>
-  </w:num>
-  <w:num w:numId="17" w16cid:durableId="523056596">
-    <w:abstractNumId w:val="11"/>
-  </w:num>
-  <w:num w:numId="18" w16cid:durableId="1131096224">
-    <w:abstractNumId w:val="2"/>
-  </w:num>
-  <w:num w:numId="19" w16cid:durableId="1756781776">
+  <w:num w:numId="39" w16cid:durableId="1930234674">
     <w:abstractNumId w:val="8"/>
   </w:num>
-  <w:num w:numId="20" w16cid:durableId="175580373">
+  <w:num w:numId="40" w16cid:durableId="1066151987">
     <w:abstractNumId w:val="6"/>
   </w:num>
 </w:numbering>
@@ -5004,7 +9203,7 @@
   <w:style w:type="paragraph" w:default="1" w:styleId="Normal">
     <w:name w:val="Normal"/>
     <w:qFormat/>
-    <w:rsid w:val="008A5C59"/>
+    <w:rsid w:val="006F6A34"/>
   </w:style>
   <w:style w:type="paragraph" w:styleId="Ttulo1">
     <w:name w:val="heading 1"/>

</xml_diff>